<commit_message>
Update the pictures to include sediment boundary.
</commit_message>
<xml_diff>
--- a/studies/florida_straits/Reilly Comparisons of 3-D acoustics models to shallow water experimental data.docx
+++ b/studies/florida_straits/Reilly Comparisons of 3-D acoustics models to shallow water experimental data.docx
@@ -661,87 +661,147 @@
     </w:p>
     <w:p>
       <w:r>
-        <w:t xml:space="preserve">The bathymetry for this analysis was modeled using the U.S. Coastal Relief Model (CRM) </w:t>
-      </w:r>
-      <w:sdt>
-        <w:sdtPr>
-          <w:id w:val="-1041131202"/>
-          <w:citation/>
-        </w:sdtPr>
-        <w:sdtEndPr/>
-        <w:sdtContent>
-          <w:r>
-            <w:fldChar w:fldCharType="begin"/>
-          </w:r>
-          <w:r>
-            <w:instrText xml:space="preserve"> CITATION NOA12 \l 1033 </w:instrText>
-          </w:r>
-          <w:r>
-            <w:fldChar w:fldCharType="separate"/>
-          </w:r>
-          <w:r>
-            <w:rPr>
-              <w:noProof/>
-            </w:rPr>
-            <w:t>[9]</w:t>
-          </w:r>
-          <w:r>
-            <w:fldChar w:fldCharType="end"/>
-          </w:r>
-        </w:sdtContent>
-      </w:sdt>
-      <w:r>
-        <w:t xml:space="preserve">.  This database provides gridded bathymetry, at 3 arc-second resolution, for the U.S. East and West Coasts, the northern coast of the Gulf of Mexico, Puerto Rico, and Hawaii, reaching out to the continental slope.  Custom grids are freely available through the Geophysical Data System (GEODAS) Search and Data Retrieval web site </w:t>
-      </w:r>
-      <w:sdt>
-        <w:sdtPr>
-          <w:id w:val="1232655903"/>
-          <w:citation/>
-        </w:sdtPr>
-        <w:sdtEndPr/>
-        <w:sdtContent>
-          <w:r>
-            <w:fldChar w:fldCharType="begin"/>
-          </w:r>
-          <w:r>
-            <w:instrText xml:space="preserve"> CITATION Nat12 \l 1033 </w:instrText>
-          </w:r>
-          <w:r>
-            <w:fldChar w:fldCharType="separate"/>
-          </w:r>
-          <w:r>
-            <w:rPr>
-              <w:noProof/>
-            </w:rPr>
-            <w:t>[10]</w:t>
-          </w:r>
-          <w:r>
-            <w:fldChar w:fldCharType="end"/>
-          </w:r>
-        </w:sdtContent>
-      </w:sdt>
-      <w:r>
-        <w:t>. In a follow-on effort, we hope to get access to higher resolution collected by the 2007 CALOPS experiment.</w:t>
-      </w:r>
-    </w:p>
-    <w:p/>
-    <w:p>
-      <w:pPr>
-        <w:keepNext/>
-        <w:jc w:val="center"/>
-      </w:pPr>
-      <w:r>
         <w:rPr>
           <w:noProof/>
-          <w:sz w:val="16"/>
-          <w:szCs w:val="16"/>
         </w:rPr>
-        <w:lastRenderedPageBreak/>
+        <mc:AlternateContent>
+          <mc:Choice Requires="wps">
+            <w:drawing>
+              <wp:anchor distT="0" distB="0" distL="114300" distR="114300" simplePos="0" relativeHeight="251660288" behindDoc="0" locked="0" layoutInCell="1" allowOverlap="1" wp14:anchorId="783307AE" wp14:editId="58BA9053">
+                <wp:simplePos x="0" y="0"/>
+                <wp:positionH relativeFrom="column">
+                  <wp:posOffset>2076450</wp:posOffset>
+                </wp:positionH>
+                <wp:positionV relativeFrom="paragraph">
+                  <wp:posOffset>5238750</wp:posOffset>
+                </wp:positionV>
+                <wp:extent cx="3914140" cy="635"/>
+                <wp:effectExtent l="0" t="0" r="0" b="0"/>
+                <wp:wrapSquare wrapText="bothSides"/>
+                <wp:docPr id="6" name="Text Box 6"/>
+                <wp:cNvGraphicFramePr/>
+                <a:graphic xmlns:a="http://schemas.openxmlformats.org/drawingml/2006/main">
+                  <a:graphicData uri="http://schemas.microsoft.com/office/word/2010/wordprocessingShape">
+                    <wps:wsp>
+                      <wps:cNvSpPr txBox="1"/>
+                      <wps:spPr>
+                        <a:xfrm>
+                          <a:off x="0" y="0"/>
+                          <a:ext cx="3914140" cy="635"/>
+                        </a:xfrm>
+                        <a:prstGeom prst="rect">
+                          <a:avLst/>
+                        </a:prstGeom>
+                        <a:solidFill>
+                          <a:prstClr val="white"/>
+                        </a:solidFill>
+                        <a:ln>
+                          <a:noFill/>
+                        </a:ln>
+                        <a:effectLst/>
+                      </wps:spPr>
+                      <wps:txbx>
+                        <w:txbxContent>
+                          <w:p>
+                            <w:pPr>
+                              <w:pStyle w:val="Caption"/>
+                              <w:jc w:val="center"/>
+                              <w:rPr>
+                                <w:noProof/>
+                              </w:rPr>
+                            </w:pPr>
+                            <w:r>
+                              <w:t xml:space="preserve">Figure </w:t>
+                            </w:r>
+                            <w:fldSimple w:instr=" SEQ Figure \* ARABIC ">
+                              <w:r>
+                                <w:rPr>
+                                  <w:noProof/>
+                                </w:rPr>
+                                <w:t>1</w:t>
+                              </w:r>
+                            </w:fldSimple>
+                            <w:r>
+                              <w:t xml:space="preserve"> </w:t>
+                            </w:r>
+                            <w:r>
+                              <w:t>– Bathymetry and ship track</w:t>
+                            </w:r>
+                          </w:p>
+                        </w:txbxContent>
+                      </wps:txbx>
+                      <wps:bodyPr rot="0" spcFirstLastPara="0" vertOverflow="overflow" horzOverflow="overflow" vert="horz" wrap="square" lIns="0" tIns="0" rIns="0" bIns="0" numCol="1" spcCol="0" rtlCol="0" fromWordArt="0" anchor="t" anchorCtr="0" forceAA="0" compatLnSpc="1">
+                        <a:prstTxWarp prst="textNoShape">
+                          <a:avLst/>
+                        </a:prstTxWarp>
+                        <a:spAutoFit/>
+                      </wps:bodyPr>
+                    </wps:wsp>
+                  </a:graphicData>
+                </a:graphic>
+              </wp:anchor>
+            </w:drawing>
+          </mc:Choice>
+          <mc:Fallback>
+            <w:pict>
+              <v:shapetype id="_x0000_t202" coordsize="21600,21600" o:spt="202" path="m,l,21600r21600,l21600,xe">
+                <v:stroke joinstyle="miter"/>
+                <v:path gradientshapeok="t" o:connecttype="rect"/>
+              </v:shapetype>
+              <v:shape id="Text Box 6" o:spid="_x0000_s1026" type="#_x0000_t202" style="position:absolute;margin-left:163.5pt;margin-top:412.5pt;width:308.2pt;height:.05pt;z-index:251660288;visibility:visible;mso-wrap-style:square;mso-wrap-distance-left:9pt;mso-wrap-distance-top:0;mso-wrap-distance-right:9pt;mso-wrap-distance-bottom:0;mso-position-horizontal:absolute;mso-position-horizontal-relative:text;mso-position-vertical:absolute;mso-position-vertical-relative:text;v-text-anchor:top" o:gfxdata="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" stroked="f">
+                <v:textbox style="mso-fit-shape-to-text:t" inset="0,0,0,0">
+                  <w:txbxContent>
+                    <w:p>
+                      <w:pPr>
+                        <w:pStyle w:val="Caption"/>
+                        <w:jc w:val="center"/>
+                        <w:rPr>
+                          <w:noProof/>
+                        </w:rPr>
+                      </w:pPr>
+                      <w:r>
+                        <w:t xml:space="preserve">Figure </w:t>
+                      </w:r>
+                      <w:fldSimple w:instr=" SEQ Figure \* ARABIC ">
+                        <w:r>
+                          <w:rPr>
+                            <w:noProof/>
+                          </w:rPr>
+                          <w:t>1</w:t>
+                        </w:r>
+                      </w:fldSimple>
+                      <w:r>
+                        <w:t xml:space="preserve"> </w:t>
+                      </w:r>
+                      <w:r>
+                        <w:t>– Bathymetry and ship track</w:t>
+                      </w:r>
+                    </w:p>
+                  </w:txbxContent>
+                </v:textbox>
+                <w10:wrap type="square"/>
+              </v:shape>
+            </w:pict>
+          </mc:Fallback>
+        </mc:AlternateContent>
+      </w:r>
+      <w:r>
+        <w:rPr>
+          <w:noProof/>
+        </w:rPr>
         <w:drawing>
-          <wp:inline distT="0" distB="0" distL="0" distR="0">
-            <wp:extent cx="3542857" cy="4000000"/>
-            <wp:effectExtent l="0" t="0" r="635" b="635"/>
-            <wp:docPr id="4" name="Picture 4"/>
+          <wp:anchor distT="0" distB="0" distL="114300" distR="114300" simplePos="0" relativeHeight="251658240" behindDoc="0" locked="0" layoutInCell="1" allowOverlap="1" wp14:anchorId="5431226A" wp14:editId="7C0211B3">
+            <wp:simplePos x="0" y="0"/>
+            <wp:positionH relativeFrom="column">
+              <wp:posOffset>2076450</wp:posOffset>
+            </wp:positionH>
+            <wp:positionV relativeFrom="paragraph">
+              <wp:posOffset>29845</wp:posOffset>
+            </wp:positionV>
+            <wp:extent cx="3914140" cy="5151755"/>
+            <wp:effectExtent l="0" t="0" r="0" b="0"/>
+            <wp:wrapSquare wrapText="bothSides"/>
+            <wp:docPr id="3" name="Picture 3"/>
             <wp:cNvGraphicFramePr>
               <a:graphicFrameLocks xmlns:a="http://schemas.openxmlformats.org/drawingml/2006/main" noChangeAspect="1"/>
             </wp:cNvGraphicFramePr>
@@ -767,7 +827,7 @@
                   <pic:spPr>
                     <a:xfrm>
                       <a:off x="0" y="0"/>
-                      <a:ext cx="3542857" cy="4000000"/>
+                      <a:ext cx="3914140" cy="5151755"/>
                     </a:xfrm>
                     <a:prstGeom prst="rect">
                       <a:avLst/>
@@ -776,27 +836,118 @@
                 </pic:pic>
               </a:graphicData>
             </a:graphic>
-          </wp:inline>
+            <wp14:sizeRelH relativeFrom="page">
+              <wp14:pctWidth>0</wp14:pctWidth>
+            </wp14:sizeRelH>
+            <wp14:sizeRelV relativeFrom="page">
+              <wp14:pctHeight>0</wp14:pctHeight>
+            </wp14:sizeRelV>
+          </wp:anchor>
         </w:drawing>
+      </w:r>
+      <w:r>
+        <w:t xml:space="preserve">The bathymetry for this analysis was modeled using the U.S. Coastal Relief Model (CRM) </w:t>
+      </w:r>
+      <w:sdt>
+        <w:sdtPr>
+          <w:id w:val="-1041131202"/>
+          <w:citation/>
+        </w:sdtPr>
+        <w:sdtEndPr/>
+        <w:sdtContent>
+          <w:r>
+            <w:fldChar w:fldCharType="begin"/>
+          </w:r>
+          <w:r>
+            <w:instrText xml:space="preserve"> CITATION NOA12 \l 1033 </w:instrText>
+          </w:r>
+          <w:r>
+            <w:fldChar w:fldCharType="separate"/>
+          </w:r>
+          <w:r>
+            <w:rPr>
+              <w:noProof/>
+            </w:rPr>
+            <w:t>[9]</w:t>
+          </w:r>
+          <w:r>
+            <w:fldChar w:fldCharType="end"/>
+          </w:r>
+        </w:sdtContent>
+      </w:sdt>
+      <w:r>
+        <w:t xml:space="preserve">.  This database provides gridded bathymetry, at 3 arc-second resolution, for the U.S. East and West Coasts, the northern coast of the Gulf of Mexico, Puerto Rico, and Hawaii, reaching out to the continental slope.  Custom grids are freely available through the Geophysical Data System (GEODAS) Search and Data Retrieval web site </w:t>
+      </w:r>
+      <w:sdt>
+        <w:sdtPr>
+          <w:id w:val="1232655903"/>
+          <w:citation/>
+        </w:sdtPr>
+        <w:sdtEndPr/>
+        <w:sdtContent>
+          <w:r>
+            <w:fldChar w:fldCharType="begin"/>
+          </w:r>
+          <w:r>
+            <w:instrText xml:space="preserve"> CITATION Nat12 \l 1033 </w:instrText>
+          </w:r>
+          <w:r>
+            <w:fldChar w:fldCharType="separate"/>
+          </w:r>
+          <w:r>
+            <w:rPr>
+              <w:noProof/>
+            </w:rPr>
+            <w:t>[10]</w:t>
+          </w:r>
+          <w:r>
+            <w:fldChar w:fldCharType="end"/>
+          </w:r>
+        </w:sdtContent>
+      </w:sdt>
+      <w:r>
+        <w:t>. In a follow-on effort, we hope to get access to higher resolution collected by the 2007 CALOPS experiment.</w:t>
       </w:r>
     </w:p>
     <w:p>
-      <w:pPr>
-        <w:pStyle w:val="Caption"/>
-        <w:jc w:val="center"/>
-      </w:pPr>
-      <w:bookmarkStart w:id="0" w:name="_Ref321681031"/>
-      <w:r>
-        <w:t xml:space="preserve">Figure </w:t>
+      <w:r>
+        <w:t>T</w:t>
+      </w:r>
+      <w:r>
+        <w:t>his study use</w:t>
+      </w:r>
+      <w:r>
+        <w:t>d a</w:t>
+      </w:r>
+      <w:r>
+        <w:t xml:space="preserve"> plane wave reflection coefficient to characterize bottom loss.</w:t>
+      </w:r>
+      <w:r>
+        <w:t xml:space="preserve">  </w:t>
+      </w:r>
+      <w:r>
+        <w:t xml:space="preserve">The geophysical properties </w:t>
+      </w:r>
+      <w:r>
+        <w:t>for this model</w:t>
+      </w:r>
+      <w:r>
+        <w:t xml:space="preserve"> </w:t>
+      </w:r>
+      <w:r>
+        <w:t>(</w:t>
       </w:r>
       <w:r>
         <w:fldChar w:fldCharType="begin"/>
       </w:r>
       <w:r>
-        <w:instrText xml:space="preserve"> SEQ Figure \* ARABIC </w:instrText>
+        <w:instrText xml:space="preserve"> REF _Ref321679123 \h </w:instrText>
       </w:r>
       <w:r>
         <w:fldChar w:fldCharType="separate"/>
+      </w:r>
+      <w:r>
+        <w:t xml:space="preserve">Table </w:t>
       </w:r>
       <w:r>
         <w:rPr>
@@ -805,153 +956,155 @@
         <w:t>1</w:t>
       </w:r>
       <w:r>
-        <w:rPr>
-          <w:noProof/>
-        </w:rPr>
         <w:fldChar w:fldCharType="end"/>
       </w:r>
-      <w:bookmarkEnd w:id="0"/>
-      <w:r>
-        <w:t xml:space="preserve"> – Bathymetry and ship track</w:t>
+      <w:r>
+        <w:t xml:space="preserve">) </w:t>
+      </w:r>
+      <w:r>
+        <w:t xml:space="preserve">were </w:t>
+      </w:r>
+      <w:r>
+        <w:t>taken</w:t>
+      </w:r>
+      <w:r>
+        <w:t xml:space="preserve"> </w:t>
+      </w:r>
+      <w:r>
+        <w:t xml:space="preserve">from </w:t>
+      </w:r>
+      <w:r>
+        <w:t xml:space="preserve">Ballard’s analysis of measurements </w:t>
+      </w:r>
+      <w:r>
+        <w:t>around</w:t>
+      </w:r>
+      <w:r>
+        <w:t xml:space="preserve"> this site</w:t>
+      </w:r>
+      <w:r>
+        <w:t xml:space="preserve"> [6]</w:t>
+      </w:r>
+      <w:r>
+        <w:t xml:space="preserve">.  Below the 236 m isobaths, </w:t>
+      </w:r>
+      <w:r>
+        <w:lastRenderedPageBreak/>
+        <w:t xml:space="preserve">the bottom is </w:t>
+      </w:r>
+      <w:r>
+        <w:t>bare limestone</w:t>
+      </w:r>
+      <w:r>
+        <w:t xml:space="preserve"> because</w:t>
+      </w:r>
+      <w:r>
+        <w:t xml:space="preserve"> </w:t>
+      </w:r>
+      <w:r>
+        <w:t>loose sediment</w:t>
+      </w:r>
+      <w:r>
+        <w:t xml:space="preserve">s </w:t>
+      </w:r>
+      <w:r>
+        <w:t>ha</w:t>
+      </w:r>
+      <w:r>
+        <w:t>ve</w:t>
+      </w:r>
+      <w:r>
+        <w:t xml:space="preserve"> been scoured off by the Florida </w:t>
+      </w:r>
+      <w:r>
+        <w:t>C</w:t>
+      </w:r>
+      <w:r>
+        <w:t>urrent.  At shallower depths, carbonate sand</w:t>
+      </w:r>
+      <w:r>
+        <w:t xml:space="preserve"> </w:t>
+      </w:r>
+      <w:r>
+        <w:t>sediment</w:t>
+      </w:r>
+      <w:r>
+        <w:t>s</w:t>
+      </w:r>
+      <w:r>
+        <w:t xml:space="preserve"> </w:t>
+      </w:r>
+      <w:r>
+        <w:t>layers cover</w:t>
+      </w:r>
+      <w:r>
+        <w:t xml:space="preserve"> the bottom</w:t>
+      </w:r>
+      <w:r>
+        <w:t xml:space="preserve">.  The </w:t>
+      </w:r>
+      <w:r>
+        <w:t>large</w:t>
+      </w:r>
+      <w:r>
+        <w:t xml:space="preserve"> shear speeds of the limestone </w:t>
+      </w:r>
+      <w:r>
+        <w:t>results in</w:t>
+      </w:r>
+      <w:r>
+        <w:t xml:space="preserve"> higher </w:t>
+      </w:r>
+      <w:r>
+        <w:t xml:space="preserve">bottom </w:t>
+      </w:r>
+      <w:r>
+        <w:t>loss</w:t>
+      </w:r>
+      <w:r>
+        <w:t>, compared to the sand,</w:t>
+      </w:r>
+      <w:r>
+        <w:t xml:space="preserve"> at grazing angles below 20 degrees.  </w:t>
+      </w:r>
+      <w:r>
+        <w:t xml:space="preserve">Although the </w:t>
+      </w:r>
+      <w:r>
+        <w:t xml:space="preserve">carbonate sands </w:t>
+      </w:r>
+      <w:r>
+        <w:t xml:space="preserve">may have </w:t>
+      </w:r>
+      <w:r>
+        <w:t>shear speeds as high as 200 m/s</w:t>
+      </w:r>
+      <w:r>
+        <w:t>, this has</w:t>
+      </w:r>
+      <w:r>
+        <w:t xml:space="preserve"> little effect on the low angle bottom loss.  </w:t>
       </w:r>
     </w:p>
-    <w:p>
-      <w:r>
-        <w:t xml:space="preserve">The geophysical properties of the bottom </w:t>
-      </w:r>
-      <w:r>
-        <w:t>(</w:t>
-      </w:r>
-      <w:r>
-        <w:fldChar w:fldCharType="begin"/>
-      </w:r>
-      <w:r>
-        <w:instrText xml:space="preserve"> REF _Ref321679123 \h </w:instrText>
-      </w:r>
-      <w:r>
-        <w:fldChar w:fldCharType="separate"/>
-      </w:r>
-      <w:r>
-        <w:t xml:space="preserve">Table </w:t>
-      </w:r>
-      <w:r>
-        <w:rPr>
-          <w:noProof/>
-        </w:rPr>
-        <w:t>1</w:t>
-      </w:r>
-      <w:r>
-        <w:fldChar w:fldCharType="end"/>
-      </w:r>
-      <w:r>
-        <w:t xml:space="preserve">) </w:t>
-      </w:r>
-      <w:r>
-        <w:t xml:space="preserve">were modeled using Ballard’s analysis of measurements </w:t>
-      </w:r>
-      <w:r>
-        <w:t>around</w:t>
-      </w:r>
-      <w:r>
-        <w:t xml:space="preserve"> this site</w:t>
-      </w:r>
-      <w:r>
-        <w:t xml:space="preserve"> [6]</w:t>
-      </w:r>
-      <w:r>
-        <w:t xml:space="preserve">.  Below the 236 m isobaths, the bottom is </w:t>
-      </w:r>
-      <w:r>
-        <w:t>bare limestone</w:t>
-      </w:r>
-      <w:r>
-        <w:t xml:space="preserve"> because</w:t>
-      </w:r>
-      <w:r>
-        <w:t xml:space="preserve"> </w:t>
-      </w:r>
-      <w:r>
-        <w:t>loose sediment</w:t>
-      </w:r>
-      <w:r>
-        <w:t xml:space="preserve">s </w:t>
-      </w:r>
-      <w:r>
-        <w:t>ha</w:t>
-      </w:r>
-      <w:r>
-        <w:t>ve</w:t>
-      </w:r>
-      <w:r>
-        <w:t xml:space="preserve"> been scoured off by the Florida current.  At shallower depths, the bottom is carbonate sands.  The </w:t>
-      </w:r>
-      <w:r>
-        <w:t>large</w:t>
-      </w:r>
-      <w:r>
-        <w:t xml:space="preserve"> shear speeds of the limestone </w:t>
-      </w:r>
-      <w:r>
-        <w:t>results in</w:t>
-      </w:r>
-      <w:r>
-        <w:t xml:space="preserve"> higher </w:t>
-      </w:r>
-      <w:r>
-        <w:t xml:space="preserve">bottom </w:t>
-      </w:r>
-      <w:r>
-        <w:t>loss</w:t>
-      </w:r>
-      <w:r>
-        <w:t>, compared to the sand,</w:t>
-      </w:r>
-      <w:r>
-        <w:t xml:space="preserve"> at grazing angles below 20 degrees.  </w:t>
-      </w:r>
-      <w:r>
-        <w:t xml:space="preserve">Ballard also demonstrates that including shear speeds as high as 200 m/s have little effect on the low angle bottom loss in the carbonate sands.  This effort does not include the pools of sand over the limestone discussed by Ballard, but we hope to address </w:t>
-      </w:r>
-      <w:r>
-        <w:t>those phenomena</w:t>
-      </w:r>
-      <w:r>
-        <w:t xml:space="preserve"> in a follow-on effort.</w:t>
-      </w:r>
-    </w:p>
-    <w:p/>
     <w:p>
       <w:pPr>
         <w:pStyle w:val="Caption"/>
         <w:keepNext/>
         <w:jc w:val="center"/>
       </w:pPr>
-      <w:bookmarkStart w:id="1" w:name="_Ref321679123"/>
+      <w:bookmarkStart w:id="0" w:name="_Ref321679123"/>
       <w:r>
         <w:t xml:space="preserve">Table </w:t>
       </w:r>
-      <w:r>
-        <w:fldChar w:fldCharType="begin"/>
-      </w:r>
-      <w:r>
-        <w:instrText xml:space="preserve"> SEQ Table \* ARABIC </w:instrText>
-      </w:r>
-      <w:r>
-        <w:fldChar w:fldCharType="separate"/>
-      </w:r>
-      <w:r>
-        <w:rPr>
-          <w:noProof/>
-        </w:rPr>
-        <w:t>1</w:t>
-      </w:r>
-      <w:r>
-        <w:rPr>
-          <w:noProof/>
-        </w:rPr>
-        <w:fldChar w:fldCharType="end"/>
-      </w:r>
-      <w:bookmarkEnd w:id="1"/>
+      <w:fldSimple w:instr=" SEQ Table \* ARABIC ">
+        <w:r>
+          <w:rPr>
+            <w:noProof/>
+          </w:rPr>
+          <w:t>1</w:t>
+        </w:r>
+      </w:fldSimple>
+      <w:bookmarkEnd w:id="0"/>
       <w:r>
         <w:t xml:space="preserve"> – Geophysical Bottom Properties</w:t>
       </w:r>
@@ -1243,12 +1396,11 @@
         <w:keepNext/>
         <w:jc w:val="center"/>
       </w:pPr>
-      <w:commentRangeStart w:id="2"/>
+      <w:commentRangeStart w:id="1"/>
       <w:r>
         <w:rPr>
           <w:noProof/>
         </w:rPr>
-        <w:lastRenderedPageBreak/>
         <w:drawing>
           <wp:inline distT="0" distB="0" distL="0" distR="0" wp14:anchorId="08E29738" wp14:editId="77CFE986">
             <wp:extent cx="3762375" cy="3133725"/>
@@ -1298,12 +1450,12 @@
           </wp:inline>
         </w:drawing>
       </w:r>
-      <w:commentRangeEnd w:id="2"/>
+      <w:commentRangeEnd w:id="1"/>
       <w:r>
         <w:rPr>
           <w:rStyle w:val="CommentReference"/>
         </w:rPr>
-        <w:commentReference w:id="2"/>
+        <w:commentReference w:id="1"/>
       </w:r>
     </w:p>
     <w:p>
@@ -1314,27 +1466,14 @@
       <w:r>
         <w:t xml:space="preserve">Figure </w:t>
       </w:r>
-      <w:r>
-        <w:fldChar w:fldCharType="begin"/>
-      </w:r>
-      <w:r>
-        <w:instrText xml:space="preserve"> SEQ Figure \* ARABIC </w:instrText>
-      </w:r>
-      <w:r>
-        <w:fldChar w:fldCharType="separate"/>
-      </w:r>
-      <w:r>
-        <w:rPr>
-          <w:noProof/>
-        </w:rPr>
-        <w:t>2</w:t>
-      </w:r>
-      <w:r>
-        <w:rPr>
-          <w:noProof/>
-        </w:rPr>
-        <w:fldChar w:fldCharType="end"/>
-      </w:r>
+      <w:fldSimple w:instr=" SEQ Figure \* ARABIC ">
+        <w:r>
+          <w:rPr>
+            <w:noProof/>
+          </w:rPr>
+          <w:t>3</w:t>
+        </w:r>
+      </w:fldSimple>
       <w:r>
         <w:t xml:space="preserve"> – Bottom loss model for limestone and sand bottoms</w:t>
       </w:r>
@@ -1451,7 +1590,21 @@
         <w:t xml:space="preserve"> interpolating polynomial (PCHIP)</w:t>
       </w:r>
       <w:r>
-        <w:t xml:space="preserve"> will be used to create a continuous profile from this data.  </w:t>
+        <w:t xml:space="preserve"> </w:t>
+      </w:r>
+      <w:r>
+        <w:t>was</w:t>
+      </w:r>
+      <w:r>
+        <w:t xml:space="preserve"> </w:t>
+      </w:r>
+      <w:r>
+        <w:t>u</w:t>
+      </w:r>
+      <w:bookmarkStart w:id="2" w:name="_GoBack"/>
+      <w:bookmarkEnd w:id="2"/>
+      <w:r>
+        <w:t xml:space="preserve">sed to create a continuous profile from this data.  </w:t>
       </w:r>
       <w:proofErr w:type="spellStart"/>
       <w:r>
@@ -1468,10 +1621,7 @@
         <w:t>Heaney’s</w:t>
       </w:r>
       <w:r>
-        <w:t xml:space="preserve"> analysis</w:t>
-      </w:r>
-      <w:r>
-        <w:t xml:space="preserve"> only go down to 250 m</w:t>
+        <w:t xml:space="preserve"> analysis only go down to 250 m</w:t>
       </w:r>
       <w:r>
         <w:t>;</w:t>
@@ -1489,19 +1639,7 @@
         <w:t>the only</w:t>
       </w:r>
       <w:r>
-        <w:t xml:space="preserve"> portion </w:t>
-      </w:r>
-      <w:r>
-        <w:t xml:space="preserve">critical </w:t>
-      </w:r>
-      <w:r>
-        <w:t xml:space="preserve">for up-slope analysis.  Using </w:t>
-      </w:r>
-      <w:r>
-        <w:t>Ballard</w:t>
-      </w:r>
-      <w:r>
-        <w:t xml:space="preserve">’s </w:t>
+        <w:t xml:space="preserve"> portion critical for up-slope analysis.  Using Ballard’s </w:t>
       </w:r>
       <w:r>
         <w:t>analysis</w:t>
@@ -1514,6 +1652,7 @@
           <w:id w:val="1280537147"/>
           <w:citation/>
         </w:sdtPr>
+        <w:sdtEndPr/>
         <w:sdtContent>
           <w:r>
             <w:fldChar w:fldCharType="begin"/>
@@ -1553,12 +1692,7 @@
         <w:t xml:space="preserve">.  </w:t>
       </w:r>
       <w:r>
-        <w:t>In a follow</w:t>
-      </w:r>
-      <w:bookmarkStart w:id="3" w:name="_GoBack"/>
-      <w:bookmarkEnd w:id="3"/>
-      <w:r>
-        <w:t xml:space="preserve">-up effort, we plan </w:t>
+        <w:t xml:space="preserve">In a follow-up effort, we plan </w:t>
       </w:r>
       <w:r>
         <w:t xml:space="preserve">to create a 3-sound velocity profile that </w:t>
@@ -1582,6 +1716,7 @@
         <w:rPr>
           <w:noProof/>
         </w:rPr>
+        <w:lastRenderedPageBreak/>
         <w:drawing>
           <wp:inline distT="0" distB="0" distL="0" distR="0">
             <wp:extent cx="3456432" cy="2596896"/>
@@ -1630,32 +1765,19 @@
         <w:pStyle w:val="Caption"/>
         <w:jc w:val="center"/>
       </w:pPr>
-      <w:bookmarkStart w:id="4" w:name="_Ref321681040"/>
+      <w:bookmarkStart w:id="3" w:name="_Ref321681040"/>
       <w:r>
         <w:t xml:space="preserve">Figure </w:t>
       </w:r>
-      <w:r>
-        <w:fldChar w:fldCharType="begin"/>
-      </w:r>
-      <w:r>
-        <w:instrText xml:space="preserve"> SEQ Figure \* ARABIC </w:instrText>
-      </w:r>
-      <w:r>
-        <w:fldChar w:fldCharType="separate"/>
-      </w:r>
-      <w:r>
-        <w:rPr>
-          <w:noProof/>
-        </w:rPr>
-        <w:t>3</w:t>
-      </w:r>
-      <w:r>
-        <w:rPr>
-          <w:noProof/>
-        </w:rPr>
-        <w:fldChar w:fldCharType="end"/>
-      </w:r>
-      <w:bookmarkEnd w:id="4"/>
+      <w:fldSimple w:instr=" SEQ Figure \* ARABIC ">
+        <w:r>
+          <w:rPr>
+            <w:noProof/>
+          </w:rPr>
+          <w:t>4</w:t>
+        </w:r>
+      </w:fldSimple>
+      <w:bookmarkEnd w:id="3"/>
       <w:r>
         <w:t xml:space="preserve"> – Sound </w:t>
       </w:r>
@@ -1719,48 +1841,6 @@
       </w:r>
       <w:r>
         <w:t>d by the 2007 CALOPS experiment,</w:t>
-      </w:r>
-    </w:p>
-    <w:p>
-      <w:pPr>
-        <w:pStyle w:val="ListParagraph"/>
-        <w:numPr>
-          <w:ilvl w:val="0"/>
-          <w:numId w:val="1"/>
-        </w:numPr>
-      </w:pPr>
-      <w:r>
-        <w:t xml:space="preserve">Model discreet pools of sand over the limestone (discussed by Ballard </w:t>
-      </w:r>
-      <w:sdt>
-        <w:sdtPr>
-          <w:id w:val="-74046588"/>
-          <w:citation/>
-        </w:sdtPr>
-        <w:sdtEndPr/>
-        <w:sdtContent>
-          <w:r>
-            <w:fldChar w:fldCharType="begin"/>
-          </w:r>
-          <w:r>
-            <w:instrText xml:space="preserve"> CITATION MSB12 \l 1033 </w:instrText>
-          </w:r>
-          <w:r>
-            <w:fldChar w:fldCharType="separate"/>
-          </w:r>
-          <w:r>
-            <w:rPr>
-              <w:noProof/>
-            </w:rPr>
-            <w:t>[6]</w:t>
-          </w:r>
-          <w:r>
-            <w:fldChar w:fldCharType="end"/>
-          </w:r>
-        </w:sdtContent>
-      </w:sdt>
-      <w:r>
-        <w:t>),</w:t>
       </w:r>
     </w:p>
     <w:p>
@@ -2097,7 +2177,14 @@
                       <w:rPr>
                         <w:noProof/>
                       </w:rPr>
-                      <w:t xml:space="preserve">vol. 6, no. 124, December 2008. </w:t>
+                      <w:t xml:space="preserve">vol. 6, no. 124, December </w:t>
+                    </w:r>
+                    <w:r>
+                      <w:rPr>
+                        <w:noProof/>
+                      </w:rPr>
+                      <w:lastRenderedPageBreak/>
+                      <w:t xml:space="preserve">2008. </w:t>
                     </w:r>
                   </w:p>
                 </w:tc>
@@ -2123,6 +2210,7 @@
                       <w:rPr>
                         <w:noProof/>
                       </w:rPr>
+                      <w:lastRenderedPageBreak/>
                       <w:t xml:space="preserve">[4] </w:t>
                     </w:r>
                   </w:p>
@@ -2353,7 +2441,6 @@
                       <w:rPr>
                         <w:noProof/>
                       </w:rPr>
-                      <w:lastRenderedPageBreak/>
                       <w:t xml:space="preserve">[8] </w:t>
                     </w:r>
                   </w:p>
@@ -2532,7 +2619,7 @@
 
 <file path=word/comments.xml><?xml version="1.0" encoding="utf-8"?>
 <w:comments xmlns:wpc="http://schemas.microsoft.com/office/word/2010/wordprocessingCanvas" xmlns:mc="http://schemas.openxmlformats.org/markup-compatibility/2006" xmlns:o="urn:schemas-microsoft-com:office:office" xmlns:r="http://schemas.openxmlformats.org/officeDocument/2006/relationships" xmlns:m="http://schemas.openxmlformats.org/officeDocument/2006/math" xmlns:v="urn:schemas-microsoft-com:vml" xmlns:wp14="http://schemas.microsoft.com/office/word/2010/wordprocessingDrawing" xmlns:wp="http://schemas.openxmlformats.org/drawingml/2006/wordprocessingDrawing" xmlns:w10="urn:schemas-microsoft-com:office:word" xmlns:w="http://schemas.openxmlformats.org/wordprocessingml/2006/main" xmlns:w14="http://schemas.microsoft.com/office/word/2010/wordml" xmlns:wpg="http://schemas.microsoft.com/office/word/2010/wordprocessingGroup" xmlns:wpi="http://schemas.microsoft.com/office/word/2010/wordprocessingInk" xmlns:wne="http://schemas.microsoft.com/office/word/2006/wordml" xmlns:wps="http://schemas.microsoft.com/office/word/2010/wordprocessingShape" mc:Ignorable="w14 wp14">
-  <w:comment w:id="2" w:author="Sean Reilly" w:date="2012-04-08T20:44:00Z" w:initials="SMR">
+  <w:comment w:id="1" w:author="Sean Reilly" w:date="2012-04-08T20:44:00Z" w:initials="SMR">
     <w:p>
       <w:pPr>
         <w:pStyle w:val="CommentText"/>
@@ -4696,7 +4783,7 @@
 </file>
 
 <file path=customXml/itemProps1.xml><?xml version="1.0" encoding="utf-8"?>
-<ds:datastoreItem xmlns:ds="http://schemas.openxmlformats.org/officeDocument/2006/customXml" ds:itemID="{E9B7EBC1-A92D-4903-B671-02A895A47826}">
+<ds:datastoreItem xmlns:ds="http://schemas.openxmlformats.org/officeDocument/2006/customXml" ds:itemID="{6DD8936E-1B88-416B-9641-C43A48318065}">
   <ds:schemaRefs>
     <ds:schemaRef ds:uri="http://schemas.openxmlformats.org/officeDocument/2006/bibliography"/>
   </ds:schemaRefs>

</xml_diff>

<commit_message>
Add new bottom loss picture to report.
</commit_message>
<xml_diff>
--- a/studies/florida_straits/Reilly Comparisons of 3-D acoustics models to shallow water experimental data.docx
+++ b/studies/florida_straits/Reilly Comparisons of 3-D acoustics models to shallow water experimental data.docx
@@ -6,6 +6,8 @@
       <w:pPr>
         <w:pStyle w:val="Heading1"/>
       </w:pPr>
+      <w:bookmarkStart w:id="0" w:name="_GoBack"/>
+      <w:bookmarkEnd w:id="0"/>
       <w:r>
         <w:t>Comparisons of 3-D acoustics models to shallow water experimental data from the Florida Straits</w:t>
       </w:r>
@@ -713,19 +715,29 @@
                             <w:r>
                               <w:t xml:space="preserve">Figure </w:t>
                             </w:r>
-                            <w:fldSimple w:instr=" SEQ Figure \* ARABIC ">
-                              <w:r>
-                                <w:rPr>
-                                  <w:noProof/>
-                                </w:rPr>
-                                <w:t>1</w:t>
-                              </w:r>
-                            </w:fldSimple>
                             <w:r>
-                              <w:t xml:space="preserve"> </w:t>
+                              <w:fldChar w:fldCharType="begin"/>
                             </w:r>
                             <w:r>
-                              <w:t>– Bathymetry and ship track</w:t>
+                              <w:instrText xml:space="preserve"> SEQ Figure \* ARABIC </w:instrText>
+                            </w:r>
+                            <w:r>
+                              <w:fldChar w:fldCharType="separate"/>
+                            </w:r>
+                            <w:r>
+                              <w:rPr>
+                                <w:noProof/>
+                              </w:rPr>
+                              <w:t>1</w:t>
+                            </w:r>
+                            <w:r>
+                              <w:rPr>
+                                <w:noProof/>
+                              </w:rPr>
+                              <w:fldChar w:fldCharType="end"/>
+                            </w:r>
+                            <w:r>
+                              <w:t xml:space="preserve"> – Bathymetry and ship track</w:t>
                             </w:r>
                           </w:p>
                         </w:txbxContent>
@@ -911,28 +923,13 @@
     </w:p>
     <w:p>
       <w:r>
-        <w:t>T</w:t>
-      </w:r>
-      <w:r>
-        <w:t>his study use</w:t>
-      </w:r>
-      <w:r>
-        <w:t>d a</w:t>
-      </w:r>
-      <w:r>
-        <w:t xml:space="preserve"> plane wave reflection coefficient to characterize bottom loss.</w:t>
-      </w:r>
-      <w:r>
-        <w:t xml:space="preserve">  </w:t>
+        <w:t xml:space="preserve">This study used a plane wave reflection coefficient to characterize bottom loss.  </w:t>
       </w:r>
       <w:r>
         <w:t xml:space="preserve">The geophysical properties </w:t>
       </w:r>
       <w:r>
-        <w:t>for this model</w:t>
-      </w:r>
-      <w:r>
-        <w:t xml:space="preserve"> </w:t>
+        <w:t xml:space="preserve">for this model </w:t>
       </w:r>
       <w:r>
         <w:t>(</w:t>
@@ -1023,34 +1020,46 @@
         <w:t>urrent.  At shallower depths, carbonate sand</w:t>
       </w:r>
       <w:r>
+        <w:t xml:space="preserve"> sediment</w:t>
+      </w:r>
+      <w:r>
+        <w:t>s</w:t>
+      </w:r>
+      <w:r>
         <w:t xml:space="preserve"> </w:t>
       </w:r>
       <w:r>
-        <w:t>sediment</w:t>
-      </w:r>
-      <w:r>
-        <w:t>s</w:t>
-      </w:r>
-      <w:r>
-        <w:t xml:space="preserve"> </w:t>
-      </w:r>
-      <w:r>
         <w:t>layers cover</w:t>
       </w:r>
       <w:r>
         <w:t xml:space="preserve"> the bottom</w:t>
       </w:r>
       <w:r>
-        <w:t xml:space="preserve">.  The </w:t>
+        <w:t xml:space="preserve">.  </w:t>
+      </w:r>
+      <w:r>
+        <w:t xml:space="preserve">Although Ballard’s analysis includes some area of sediment pooling in the limestone area, this refinement will be saved for a follow-on effort.  </w:t>
+      </w:r>
+      <w:r>
+        <w:t xml:space="preserve">The </w:t>
       </w:r>
       <w:r>
         <w:t>large</w:t>
       </w:r>
       <w:r>
-        <w:t xml:space="preserve"> shear speeds of the limestone </w:t>
-      </w:r>
-      <w:r>
-        <w:t>results in</w:t>
+        <w:t xml:space="preserve"> shear speeds </w:t>
+      </w:r>
+      <w:r>
+        <w:t>in</w:t>
+      </w:r>
+      <w:r>
+        <w:t xml:space="preserve"> the limestone </w:t>
+      </w:r>
+      <w:r>
+        <w:t>result</w:t>
+      </w:r>
+      <w:r>
+        <w:t xml:space="preserve"> in</w:t>
       </w:r>
       <w:r>
         <w:t xml:space="preserve"> higher </w:t>
@@ -1068,13 +1077,7 @@
         <w:t xml:space="preserve"> at grazing angles below 20 degrees.  </w:t>
       </w:r>
       <w:r>
-        <w:t xml:space="preserve">Although the </w:t>
-      </w:r>
-      <w:r>
-        <w:t xml:space="preserve">carbonate sands </w:t>
-      </w:r>
-      <w:r>
-        <w:t xml:space="preserve">may have </w:t>
+        <w:t xml:space="preserve">Although the carbonate sands may have </w:t>
       </w:r>
       <w:r>
         <w:t>shear speeds as high as 200 m/s</w:t>
@@ -1092,19 +1095,32 @@
         <w:keepNext/>
         <w:jc w:val="center"/>
       </w:pPr>
-      <w:bookmarkStart w:id="0" w:name="_Ref321679123"/>
+      <w:bookmarkStart w:id="1" w:name="_Ref321679123"/>
       <w:r>
         <w:t xml:space="preserve">Table </w:t>
       </w:r>
-      <w:fldSimple w:instr=" SEQ Table \* ARABIC ">
-        <w:r>
-          <w:rPr>
-            <w:noProof/>
-          </w:rPr>
-          <w:t>1</w:t>
-        </w:r>
-      </w:fldSimple>
-      <w:bookmarkEnd w:id="0"/>
+      <w:r>
+        <w:fldChar w:fldCharType="begin"/>
+      </w:r>
+      <w:r>
+        <w:instrText xml:space="preserve"> SEQ Table \* ARABIC </w:instrText>
+      </w:r>
+      <w:r>
+        <w:fldChar w:fldCharType="separate"/>
+      </w:r>
+      <w:r>
+        <w:rPr>
+          <w:noProof/>
+        </w:rPr>
+        <w:t>1</w:t>
+      </w:r>
+      <w:r>
+        <w:rPr>
+          <w:noProof/>
+        </w:rPr>
+        <w:fldChar w:fldCharType="end"/>
+      </w:r>
+      <w:bookmarkEnd w:id="1"/>
       <w:r>
         <w:t xml:space="preserve"> – Geophysical Bottom Properties</w:t>
       </w:r>
@@ -1396,16 +1412,17 @@
         <w:keepNext/>
         <w:jc w:val="center"/>
       </w:pPr>
-      <w:commentRangeStart w:id="1"/>
       <w:r>
         <w:rPr>
           <w:noProof/>
+          <w:sz w:val="16"/>
+          <w:szCs w:val="16"/>
         </w:rPr>
         <w:drawing>
-          <wp:inline distT="0" distB="0" distL="0" distR="0" wp14:anchorId="08E29738" wp14:editId="77CFE986">
-            <wp:extent cx="3762375" cy="3133725"/>
-            <wp:effectExtent l="0" t="0" r="9525" b="9525"/>
-            <wp:docPr id="1" name="Picture 1"/>
+          <wp:inline distT="0" distB="0" distL="0" distR="0">
+            <wp:extent cx="3995928" cy="2999232"/>
+            <wp:effectExtent l="0" t="0" r="5080" b="0"/>
+            <wp:docPr id="2" name="Picture 2"/>
             <wp:cNvGraphicFramePr>
               <a:graphicFrameLocks xmlns:a="http://schemas.openxmlformats.org/drawingml/2006/main" noChangeAspect="1"/>
             </wp:cNvGraphicFramePr>
@@ -1413,10 +1430,8 @@
               <a:graphicData uri="http://schemas.openxmlformats.org/drawingml/2006/picture">
                 <pic:pic xmlns:pic="http://schemas.openxmlformats.org/drawingml/2006/picture">
                   <pic:nvPicPr>
-                    <pic:cNvPr id="0" name="Picture 1"/>
-                    <pic:cNvPicPr>
-                      <a:picLocks noChangeAspect="1" noChangeArrowheads="1"/>
-                    </pic:cNvPicPr>
+                    <pic:cNvPr id="0" name="reflect_loss_florida.png"/>
+                    <pic:cNvPicPr/>
                   </pic:nvPicPr>
                   <pic:blipFill>
                     <a:blip r:embed="rId10">
@@ -1426,23 +1441,18 @@
                         </a:ext>
                       </a:extLst>
                     </a:blip>
-                    <a:srcRect/>
                     <a:stretch>
                       <a:fillRect/>
                     </a:stretch>
                   </pic:blipFill>
-                  <pic:spPr bwMode="auto">
+                  <pic:spPr>
                     <a:xfrm>
                       <a:off x="0" y="0"/>
-                      <a:ext cx="3762375" cy="3133725"/>
+                      <a:ext cx="3995928" cy="2999232"/>
                     </a:xfrm>
                     <a:prstGeom prst="rect">
                       <a:avLst/>
                     </a:prstGeom>
-                    <a:noFill/>
-                    <a:ln>
-                      <a:noFill/>
-                    </a:ln>
                   </pic:spPr>
                 </pic:pic>
               </a:graphicData>
@@ -1450,13 +1460,6 @@
           </wp:inline>
         </w:drawing>
       </w:r>
-      <w:commentRangeEnd w:id="1"/>
-      <w:r>
-        <w:rPr>
-          <w:rStyle w:val="CommentReference"/>
-        </w:rPr>
-        <w:commentReference w:id="1"/>
-      </w:r>
     </w:p>
     <w:p>
       <w:pPr>
@@ -1466,14 +1469,27 @@
       <w:r>
         <w:t xml:space="preserve">Figure </w:t>
       </w:r>
-      <w:fldSimple w:instr=" SEQ Figure \* ARABIC ">
-        <w:r>
-          <w:rPr>
-            <w:noProof/>
-          </w:rPr>
-          <w:t>3</w:t>
-        </w:r>
-      </w:fldSimple>
+      <w:r>
+        <w:fldChar w:fldCharType="begin"/>
+      </w:r>
+      <w:r>
+        <w:instrText xml:space="preserve"> SEQ Figure \* ARABIC </w:instrText>
+      </w:r>
+      <w:r>
+        <w:fldChar w:fldCharType="separate"/>
+      </w:r>
+      <w:r>
+        <w:rPr>
+          <w:noProof/>
+        </w:rPr>
+        <w:t>3</w:t>
+      </w:r>
+      <w:r>
+        <w:rPr>
+          <w:noProof/>
+        </w:rPr>
+        <w:fldChar w:fldCharType="end"/>
+      </w:r>
       <w:r>
         <w:t xml:space="preserve"> – Bottom loss model for limestone and sand bottoms</w:t>
       </w:r>
@@ -1601,8 +1617,6 @@
       <w:r>
         <w:t>u</w:t>
       </w:r>
-      <w:bookmarkStart w:id="2" w:name="_GoBack"/>
-      <w:bookmarkEnd w:id="2"/>
       <w:r>
         <w:t xml:space="preserve">sed to create a continuous profile from this data.  </w:t>
       </w:r>
@@ -1733,7 +1747,7 @@
                     <pic:cNvPicPr/>
                   </pic:nvPicPr>
                   <pic:blipFill>
-                    <a:blip r:embed="rId12">
+                    <a:blip r:embed="rId11">
                       <a:extLst>
                         <a:ext uri="{28A0092B-C50C-407E-A947-70E740481C1C}">
                           <a14:useLocalDpi xmlns:a14="http://schemas.microsoft.com/office/drawing/2010/main" val="0"/>
@@ -1765,19 +1779,32 @@
         <w:pStyle w:val="Caption"/>
         <w:jc w:val="center"/>
       </w:pPr>
-      <w:bookmarkStart w:id="3" w:name="_Ref321681040"/>
+      <w:bookmarkStart w:id="2" w:name="_Ref321681040"/>
       <w:r>
         <w:t xml:space="preserve">Figure </w:t>
       </w:r>
-      <w:fldSimple w:instr=" SEQ Figure \* ARABIC ">
-        <w:r>
-          <w:rPr>
-            <w:noProof/>
-          </w:rPr>
-          <w:t>4</w:t>
-        </w:r>
-      </w:fldSimple>
-      <w:bookmarkEnd w:id="3"/>
+      <w:r>
+        <w:fldChar w:fldCharType="begin"/>
+      </w:r>
+      <w:r>
+        <w:instrText xml:space="preserve"> SEQ Figure \* ARABIC </w:instrText>
+      </w:r>
+      <w:r>
+        <w:fldChar w:fldCharType="separate"/>
+      </w:r>
+      <w:r>
+        <w:rPr>
+          <w:noProof/>
+        </w:rPr>
+        <w:t>4</w:t>
+      </w:r>
+      <w:r>
+        <w:rPr>
+          <w:noProof/>
+        </w:rPr>
+        <w:fldChar w:fldCharType="end"/>
+      </w:r>
+      <w:bookmarkEnd w:id="2"/>
       <w:r>
         <w:t xml:space="preserve"> – Sound </w:t>
       </w:r>
@@ -1840,7 +1867,7 @@
         <w:t>higher resolution collecte</w:t>
       </w:r>
       <w:r>
-        <w:t>d by the 2007 CALOPS experiment,</w:t>
+        <w:t>d by the 2007 CALOPS experiment;</w:t>
       </w:r>
     </w:p>
     <w:p>
@@ -1852,6 +1879,30 @@
         </w:numPr>
       </w:pPr>
       <w:r>
+        <w:t>I</w:t>
+      </w:r>
+      <w:r>
+        <w:t>ncludes area</w:t>
+      </w:r>
+      <w:r>
+        <w:t>s</w:t>
+      </w:r>
+      <w:r>
+        <w:t xml:space="preserve"> of sediment pooling in the limestone area</w:t>
+      </w:r>
+      <w:r>
+        <w:t>;</w:t>
+      </w:r>
+    </w:p>
+    <w:p>
+      <w:pPr>
+        <w:pStyle w:val="ListParagraph"/>
+        <w:numPr>
+          <w:ilvl w:val="0"/>
+          <w:numId w:val="1"/>
+        </w:numPr>
+      </w:pPr>
+      <w:r>
         <w:t xml:space="preserve">Use all of the </w:t>
       </w:r>
       <w:r>
@@ -1864,7 +1915,7 @@
         <w:t xml:space="preserve">measurements </w:t>
       </w:r>
       <w:r>
-        <w:t>instead of a single profile.</w:t>
+        <w:t>instead of a single profile; and</w:t>
       </w:r>
     </w:p>
     <w:p>
@@ -2163,7 +2214,14 @@
                       <w:rPr>
                         <w:noProof/>
                       </w:rPr>
-                      <w:t xml:space="preserve">F. Sturm, S. Ivansson, Y. M. Jiang and N. R. Chapman, "Numerical investigation of out-of-plane sound propagation in a shallow water experiment," </w:t>
+                      <w:t xml:space="preserve">F. Sturm, S. Ivansson, Y. M. Jiang and N. R. Chapman, "Numerical investigation of out-of-plane </w:t>
+                    </w:r>
+                    <w:r>
+                      <w:rPr>
+                        <w:noProof/>
+                      </w:rPr>
+                      <w:lastRenderedPageBreak/>
+                      <w:t xml:space="preserve">sound propagation in a shallow water experiment," </w:t>
                     </w:r>
                     <w:r>
                       <w:rPr>
@@ -2177,14 +2235,7 @@
                       <w:rPr>
                         <w:noProof/>
                       </w:rPr>
-                      <w:t xml:space="preserve">vol. 6, no. 124, December </w:t>
-                    </w:r>
-                    <w:r>
-                      <w:rPr>
-                        <w:noProof/>
-                      </w:rPr>
-                      <w:lastRenderedPageBreak/>
-                      <w:t xml:space="preserve">2008. </w:t>
+                      <w:t xml:space="preserve">vol. 6, no. 124, December 2008. </w:t>
                     </w:r>
                   </w:p>
                 </w:tc>
@@ -2602,12 +2653,12 @@
     <w:p/>
     <w:p/>
     <w:sectPr>
-      <w:headerReference w:type="even" r:id="rId13"/>
-      <w:headerReference w:type="default" r:id="rId14"/>
-      <w:footerReference w:type="even" r:id="rId15"/>
-      <w:footerReference w:type="default" r:id="rId16"/>
-      <w:headerReference w:type="first" r:id="rId17"/>
-      <w:footerReference w:type="first" r:id="rId18"/>
+      <w:headerReference w:type="even" r:id="rId12"/>
+      <w:headerReference w:type="default" r:id="rId13"/>
+      <w:footerReference w:type="even" r:id="rId14"/>
+      <w:footerReference w:type="default" r:id="rId15"/>
+      <w:headerReference w:type="first" r:id="rId16"/>
+      <w:footerReference w:type="first" r:id="rId17"/>
       <w:pgSz w:w="12240" w:h="15840"/>
       <w:pgMar w:top="1440" w:right="1440" w:bottom="1440" w:left="1440" w:header="720" w:footer="720" w:gutter="0"/>
       <w:cols w:space="720"/>
@@ -2615,30 +2666,6 @@
     </w:sectPr>
   </w:body>
 </w:document>
-</file>
-
-<file path=word/comments.xml><?xml version="1.0" encoding="utf-8"?>
-<w:comments xmlns:wpc="http://schemas.microsoft.com/office/word/2010/wordprocessingCanvas" xmlns:mc="http://schemas.openxmlformats.org/markup-compatibility/2006" xmlns:o="urn:schemas-microsoft-com:office:office" xmlns:r="http://schemas.openxmlformats.org/officeDocument/2006/relationships" xmlns:m="http://schemas.openxmlformats.org/officeDocument/2006/math" xmlns:v="urn:schemas-microsoft-com:vml" xmlns:wp14="http://schemas.microsoft.com/office/word/2010/wordprocessingDrawing" xmlns:wp="http://schemas.openxmlformats.org/drawingml/2006/wordprocessingDrawing" xmlns:w10="urn:schemas-microsoft-com:office:word" xmlns:w="http://schemas.openxmlformats.org/wordprocessingml/2006/main" xmlns:w14="http://schemas.microsoft.com/office/word/2010/wordml" xmlns:wpg="http://schemas.microsoft.com/office/word/2010/wordprocessingGroup" xmlns:wpi="http://schemas.microsoft.com/office/word/2010/wordprocessingInk" xmlns:wne="http://schemas.microsoft.com/office/word/2006/wordml" xmlns:wps="http://schemas.microsoft.com/office/word/2010/wordprocessingShape" mc:Ignorable="w14 wp14">
-  <w:comment w:id="1" w:author="Sean Reilly" w:date="2012-04-08T20:44:00Z" w:initials="SMR">
-    <w:p>
-      <w:pPr>
-        <w:pStyle w:val="CommentText"/>
-      </w:pPr>
-      <w:r>
-        <w:rPr>
-          <w:rStyle w:val="CommentReference"/>
-        </w:rPr>
-        <w:annotationRef/>
-      </w:r>
-      <w:r>
-        <w:t>Need to replace this with our own picture.</w:t>
-      </w:r>
-      <w:r>
-        <w:t xml:space="preserve">  No without shear or dots in our version.</w:t>
-      </w:r>
-    </w:p>
-  </w:comment>
-</w:comments>
 </file>
 
 <file path=word/endnotes.xml><?xml version="1.0" encoding="utf-8"?>
@@ -2710,7 +2737,7 @@
           <w:rPr>
             <w:noProof/>
           </w:rPr>
-          <w:t>4</w:t>
+          <w:t>1</w:t>
         </w:r>
         <w:r>
           <w:rPr>
@@ -4783,7 +4810,7 @@
 </file>
 
 <file path=customXml/itemProps1.xml><?xml version="1.0" encoding="utf-8"?>
-<ds:datastoreItem xmlns:ds="http://schemas.openxmlformats.org/officeDocument/2006/customXml" ds:itemID="{6DD8936E-1B88-416B-9641-C43A48318065}">
+<ds:datastoreItem xmlns:ds="http://schemas.openxmlformats.org/officeDocument/2006/customXml" ds:itemID="{A80CD559-510B-430E-AC37-44B456F8C65A}">
   <ds:schemaRefs>
     <ds:schemaRef ds:uri="http://schemas.openxmlformats.org/officeDocument/2006/bibliography"/>
   </ds:schemaRefs>

</xml_diff>

<commit_message>
Refine some of the data plotting routines.
</commit_message>
<xml_diff>
--- a/studies/florida_straits/Reilly Comparisons of 3-D acoustics models to shallow water experimental data.docx
+++ b/studies/florida_straits/Reilly Comparisons of 3-D acoustics models to shallow water experimental data.docx
@@ -657,14 +657,27 @@
                             <w:r>
                               <w:t xml:space="preserve">Figure </w:t>
                             </w:r>
-                            <w:fldSimple w:instr=" SEQ Figure \* ARABIC ">
-                              <w:r>
-                                <w:rPr>
-                                  <w:noProof/>
-                                </w:rPr>
-                                <w:t>1</w:t>
-                              </w:r>
-                            </w:fldSimple>
+                            <w:r>
+                              <w:fldChar w:fldCharType="begin"/>
+                            </w:r>
+                            <w:r>
+                              <w:instrText xml:space="preserve"> SEQ Figure \* ARABIC </w:instrText>
+                            </w:r>
+                            <w:r>
+                              <w:fldChar w:fldCharType="separate"/>
+                            </w:r>
+                            <w:r>
+                              <w:rPr>
+                                <w:noProof/>
+                              </w:rPr>
+                              <w:t>1</w:t>
+                            </w:r>
+                            <w:r>
+                              <w:rPr>
+                                <w:noProof/>
+                              </w:rPr>
+                              <w:fldChar w:fldCharType="end"/>
+                            </w:r>
                             <w:r>
                               <w:t xml:space="preserve"> – Bathymetry and ship track</w:t>
                             </w:r>
@@ -703,19 +716,29 @@
                       <w:r>
                         <w:t xml:space="preserve">Figure </w:t>
                       </w:r>
-                      <w:fldSimple w:instr=" SEQ Figure \* ARABIC ">
-                        <w:r>
-                          <w:rPr>
-                            <w:noProof/>
-                          </w:rPr>
-                          <w:t>1</w:t>
-                        </w:r>
-                      </w:fldSimple>
                       <w:r>
-                        <w:t xml:space="preserve"> </w:t>
+                        <w:fldChar w:fldCharType="begin"/>
                       </w:r>
                       <w:r>
-                        <w:t>– Bathymetry and ship track</w:t>
+                        <w:instrText xml:space="preserve"> SEQ Figure \* ARABIC </w:instrText>
+                      </w:r>
+                      <w:r>
+                        <w:fldChar w:fldCharType="separate"/>
+                      </w:r>
+                      <w:r>
+                        <w:rPr>
+                          <w:noProof/>
+                        </w:rPr>
+                        <w:t>1</w:t>
+                      </w:r>
+                      <w:r>
+                        <w:rPr>
+                          <w:noProof/>
+                        </w:rPr>
+                        <w:fldChar w:fldCharType="end"/>
+                      </w:r>
+                      <w:r>
+                        <w:t xml:space="preserve"> – Bathymetry and ship track</w:t>
                       </w:r>
                     </w:p>
                   </w:txbxContent>
@@ -1024,14 +1047,27 @@
       <w:r>
         <w:t xml:space="preserve">Table </w:t>
       </w:r>
-      <w:fldSimple w:instr=" SEQ Table \* ARABIC ">
-        <w:r>
-          <w:rPr>
-            <w:noProof/>
-          </w:rPr>
-          <w:t>1</w:t>
-        </w:r>
-      </w:fldSimple>
+      <w:r>
+        <w:fldChar w:fldCharType="begin"/>
+      </w:r>
+      <w:r>
+        <w:instrText xml:space="preserve"> SEQ Table \* ARABIC </w:instrText>
+      </w:r>
+      <w:r>
+        <w:fldChar w:fldCharType="separate"/>
+      </w:r>
+      <w:r>
+        <w:rPr>
+          <w:noProof/>
+        </w:rPr>
+        <w:t>1</w:t>
+      </w:r>
+      <w:r>
+        <w:rPr>
+          <w:noProof/>
+        </w:rPr>
+        <w:fldChar w:fldCharType="end"/>
+      </w:r>
       <w:bookmarkEnd w:id="0"/>
       <w:r>
         <w:t xml:space="preserve"> – Geophysical Bottom Properties</w:t>
@@ -1045,9 +1081,9 @@
         <w:tblLook w:val="04A0" w:firstRow="1" w:lastRow="0" w:firstColumn="1" w:lastColumn="0" w:noHBand="0" w:noVBand="1"/>
       </w:tblPr>
       <w:tblGrid>
-        <w:gridCol w:w="3180"/>
+        <w:gridCol w:w="3181"/>
         <w:gridCol w:w="1164"/>
-        <w:gridCol w:w="665"/>
+        <w:gridCol w:w="666"/>
       </w:tblGrid>
       <w:tr>
         <w:trPr>
@@ -1342,20 +1378,19 @@
     <w:p/>
     <w:p>
       <w:pPr>
-        <w:keepNext/>
+        <w:pStyle w:val="Caption"/>
         <w:jc w:val="center"/>
       </w:pPr>
+      <w:bookmarkStart w:id="1" w:name="_Ref324172526"/>
       <w:r>
         <w:rPr>
           <w:noProof/>
-          <w:sz w:val="16"/>
-          <w:szCs w:val="16"/>
         </w:rPr>
         <w:drawing>
-          <wp:inline distT="0" distB="0" distL="0" distR="0">
-            <wp:extent cx="3995928" cy="2999232"/>
-            <wp:effectExtent l="0" t="0" r="5080" b="0"/>
-            <wp:docPr id="2" name="Picture 2"/>
+          <wp:inline distT="0" distB="0" distL="0" distR="0" wp14:anchorId="7F204F67" wp14:editId="15931031">
+            <wp:extent cx="3666744" cy="2752344"/>
+            <wp:effectExtent l="0" t="0" r="0" b="0"/>
+            <wp:docPr id="7" name="Picture 7"/>
             <wp:cNvGraphicFramePr>
               <a:graphicFrameLocks xmlns:a="http://schemas.openxmlformats.org/drawingml/2006/main" noChangeAspect="1"/>
             </wp:cNvGraphicFramePr>
@@ -1363,11 +1398,11 @@
               <a:graphicData uri="http://schemas.openxmlformats.org/drawingml/2006/picture">
                 <pic:pic xmlns:pic="http://schemas.openxmlformats.org/drawingml/2006/picture">
                   <pic:nvPicPr>
-                    <pic:cNvPr id="0" name="reflect_loss_florida.png"/>
+                    <pic:cNvPr id="0" name="flstrts_btmloss.png"/>
                     <pic:cNvPicPr/>
                   </pic:nvPicPr>
                   <pic:blipFill>
-                    <a:blip r:embed="rId10">
+                    <a:blip r:embed="rId10" cstate="print">
                       <a:extLst>
                         <a:ext uri="{28A0092B-C50C-407E-A947-70E740481C1C}">
                           <a14:useLocalDpi xmlns:a14="http://schemas.microsoft.com/office/drawing/2010/main" val="0"/>
@@ -1381,7 +1416,7 @@
                   <pic:spPr>
                     <a:xfrm>
                       <a:off x="0" y="0"/>
-                      <a:ext cx="3995928" cy="2999232"/>
+                      <a:ext cx="3666744" cy="2752344"/>
                     </a:xfrm>
                     <a:prstGeom prst="rect">
                       <a:avLst/>
@@ -1402,16 +1437,36 @@
       <w:r>
         <w:t xml:space="preserve">Figure </w:t>
       </w:r>
-      <w:fldSimple w:instr=" SEQ Figure \* ARABIC ">
-        <w:r>
-          <w:rPr>
-            <w:noProof/>
-          </w:rPr>
-          <w:t>3</w:t>
-        </w:r>
-      </w:fldSimple>
+      <w:r>
+        <w:fldChar w:fldCharType="begin"/>
+      </w:r>
+      <w:r>
+        <w:instrText xml:space="preserve"> SEQ Figure \* ARABIC </w:instrText>
+      </w:r>
+      <w:r>
+        <w:fldChar w:fldCharType="separate"/>
+      </w:r>
+      <w:r>
+        <w:rPr>
+          <w:noProof/>
+        </w:rPr>
+        <w:t>3</w:t>
+      </w:r>
+      <w:r>
+        <w:rPr>
+          <w:noProof/>
+        </w:rPr>
+        <w:fldChar w:fldCharType="end"/>
+      </w:r>
+      <w:bookmarkEnd w:id="1"/>
       <w:r>
         <w:t xml:space="preserve"> – Bottom loss model for limestone and sand bottoms</w:t>
+      </w:r>
+      <w:r>
+        <w:rPr>
+          <w:rStyle w:val="FootnoteReference"/>
+        </w:rPr>
+        <w:footnoteReference w:id="1"/>
       </w:r>
     </w:p>
     <w:p>
@@ -1482,7 +1537,16 @@
         <w:t xml:space="preserve">.  </w:t>
       </w:r>
       <w:r>
-        <w:t>This analysis suggests that a single sound velocity profile (</w:t>
+        <w:rPr>
+          <w:noProof/>
+        </w:rPr>
+        <w:t>Heaney’s</w:t>
+      </w:r>
+      <w:r>
+        <w:t xml:space="preserve"> </w:t>
+      </w:r>
+      <w:r>
+        <w:t>analysis suggests that a single sound velocity profile (</w:t>
       </w:r>
       <w:r>
         <w:fldChar w:fldCharType="begin"/>
@@ -1620,7 +1684,13 @@
         <w:t>s</w:t>
       </w:r>
       <w:r>
-        <w:t xml:space="preserve"> all of CTD in-situ measurements discussed in Ballard’s work.</w:t>
+        <w:t xml:space="preserve"> </w:t>
+      </w:r>
+      <w:r>
+        <w:t>the</w:t>
+      </w:r>
+      <w:r>
+        <w:t xml:space="preserve"> CTD in-situ measurements discussed in Ballard’s work.</w:t>
       </w:r>
     </w:p>
     <w:p>
@@ -1680,19 +1750,32 @@
         <w:pStyle w:val="Caption"/>
         <w:jc w:val="center"/>
       </w:pPr>
-      <w:bookmarkStart w:id="1" w:name="_Ref321681040"/>
+      <w:bookmarkStart w:id="2" w:name="_Ref321681040"/>
       <w:r>
         <w:t xml:space="preserve">Figure </w:t>
       </w:r>
-      <w:fldSimple w:instr=" SEQ Figure \* ARABIC ">
-        <w:r>
-          <w:rPr>
-            <w:noProof/>
-          </w:rPr>
-          <w:t>4</w:t>
-        </w:r>
-      </w:fldSimple>
-      <w:bookmarkEnd w:id="1"/>
+      <w:r>
+        <w:fldChar w:fldCharType="begin"/>
+      </w:r>
+      <w:r>
+        <w:instrText xml:space="preserve"> SEQ Figure \* ARABIC </w:instrText>
+      </w:r>
+      <w:r>
+        <w:fldChar w:fldCharType="separate"/>
+      </w:r>
+      <w:r>
+        <w:rPr>
+          <w:noProof/>
+        </w:rPr>
+        <w:t>4</w:t>
+      </w:r>
+      <w:r>
+        <w:rPr>
+          <w:noProof/>
+        </w:rPr>
+        <w:fldChar w:fldCharType="end"/>
+      </w:r>
+      <w:bookmarkEnd w:id="2"/>
       <w:r>
         <w:t xml:space="preserve"> – Sound </w:t>
       </w:r>
@@ -1708,10 +1791,427 @@
     </w:p>
     <w:p>
       <w:pPr>
+        <w:pStyle w:val="Heading1"/>
+      </w:pPr>
+      <w:r>
+        <w:t>WaveQ3D Modeling</w:t>
+      </w:r>
+    </w:p>
+    <w:p>
+      <w:r>
+        <w:t xml:space="preserve">To model this scenario in </w:t>
+      </w:r>
+      <w:r>
+        <w:t>WaveQ3D</w:t>
+      </w:r>
+      <w:r>
+        <w:t>, wavefronts were propagated from the receiver locations to a series of target locations along the source’s track.</w:t>
+      </w:r>
+      <w:r>
+        <w:t xml:space="preserve">  As shown in </w:t>
+      </w:r>
+      <w:r>
+        <w:fldChar w:fldCharType="begin"/>
+      </w:r>
+      <w:r>
+        <w:instrText xml:space="preserve"> REF _Ref324173546 </w:instrText>
+      </w:r>
+      <w:r>
+        <w:fldChar w:fldCharType="separate"/>
+      </w:r>
+      <w:r>
+        <w:t xml:space="preserve">Table </w:t>
+      </w:r>
+      <w:r>
         <w:rPr>
-          <w:color w:val="000000"/>
+          <w:noProof/>
         </w:rPr>
+        <w:t>2</w:t>
+      </w:r>
+      <w:r>
+        <w:fldChar w:fldCharType="end"/>
+      </w:r>
+      <w:r>
+        <w:t xml:space="preserve">, launch angles for the wavefronts were limited to values that were likely to impact the transmission loss at the target locations.  The frequencies at which to perform the </w:t>
+      </w:r>
+      <w:r>
+        <w:t xml:space="preserve">transmission loss </w:t>
+      </w:r>
+      <w:r>
+        <w:t xml:space="preserve">were matched to the center frequencies of the </w:t>
+      </w:r>
+      <w:r>
+        <w:t xml:space="preserve">transmitted </w:t>
+      </w:r>
+      <w:r>
+        <w:t>signals.</w:t>
+      </w:r>
+    </w:p>
+    <w:p>
+      <w:pPr>
+        <w:pStyle w:val="Caption"/>
+        <w:keepNext/>
+        <w:jc w:val="center"/>
       </w:pPr>
+      <w:bookmarkStart w:id="3" w:name="_Ref324173546"/>
+      <w:r>
+        <w:t xml:space="preserve">Table </w:t>
+      </w:r>
+      <w:r>
+        <w:fldChar w:fldCharType="begin"/>
+      </w:r>
+      <w:r>
+        <w:instrText xml:space="preserve"> SEQ Table \* ARABIC </w:instrText>
+      </w:r>
+      <w:r>
+        <w:fldChar w:fldCharType="separate"/>
+      </w:r>
+      <w:r>
+        <w:rPr>
+          <w:noProof/>
+        </w:rPr>
+        <w:t>2</w:t>
+      </w:r>
+      <w:r>
+        <w:fldChar w:fldCharType="end"/>
+      </w:r>
+      <w:bookmarkEnd w:id="3"/>
+      <w:r>
+        <w:t xml:space="preserve"> – WaveQ3D Configuration</w:t>
+      </w:r>
+    </w:p>
+    <w:tbl>
+      <w:tblPr>
+        <w:tblStyle w:val="LightShading-Accent1"/>
+        <w:tblW w:w="0" w:type="auto"/>
+        <w:jc w:val="center"/>
+        <w:tblLook w:val="04A0" w:firstRow="1" w:lastRow="0" w:firstColumn="1" w:lastColumn="0" w:noHBand="0" w:noVBand="1"/>
+      </w:tblPr>
+      <w:tblGrid>
+        <w:gridCol w:w="1829"/>
+        <w:gridCol w:w="3676"/>
+      </w:tblGrid>
+      <w:tr>
+        <w:trPr>
+          <w:cnfStyle w:val="100000000000" w:firstRow="1" w:lastRow="0" w:firstColumn="0" w:lastColumn="0" w:oddVBand="0" w:evenVBand="0" w:oddHBand="0" w:evenHBand="0" w:firstRowFirstColumn="0" w:firstRowLastColumn="0" w:lastRowFirstColumn="0" w:lastRowLastColumn="0"/>
+          <w:jc w:val="center"/>
+        </w:trPr>
+        <w:tc>
+          <w:tcPr>
+            <w:cnfStyle w:val="001000000000" w:firstRow="0" w:lastRow="0" w:firstColumn="1" w:lastColumn="0" w:oddVBand="0" w:evenVBand="0" w:oddHBand="0" w:evenHBand="0" w:firstRowFirstColumn="0" w:firstRowLastColumn="0" w:lastRowFirstColumn="0" w:lastRowLastColumn="0"/>
+            <w:tcW w:w="0" w:type="auto"/>
+          </w:tcPr>
+          <w:p>
+            <w:r>
+              <w:t>Parameter</w:t>
+            </w:r>
+          </w:p>
+        </w:tc>
+        <w:tc>
+          <w:tcPr>
+            <w:tcW w:w="0" w:type="auto"/>
+          </w:tcPr>
+          <w:p>
+            <w:pPr>
+              <w:cnfStyle w:val="100000000000" w:firstRow="1" w:lastRow="0" w:firstColumn="0" w:lastColumn="0" w:oddVBand="0" w:evenVBand="0" w:oddHBand="0" w:evenHBand="0" w:firstRowFirstColumn="0" w:firstRowLastColumn="0" w:lastRowFirstColumn="0" w:lastRowLastColumn="0"/>
+            </w:pPr>
+            <w:r>
+              <w:t>Values</w:t>
+            </w:r>
+          </w:p>
+        </w:tc>
+      </w:tr>
+      <w:tr>
+        <w:trPr>
+          <w:cnfStyle w:val="000000100000" w:firstRow="0" w:lastRow="0" w:firstColumn="0" w:lastColumn="0" w:oddVBand="0" w:evenVBand="0" w:oddHBand="1" w:evenHBand="0" w:firstRowFirstColumn="0" w:firstRowLastColumn="0" w:lastRowFirstColumn="0" w:lastRowLastColumn="0"/>
+          <w:jc w:val="center"/>
+        </w:trPr>
+        <w:tc>
+          <w:tcPr>
+            <w:cnfStyle w:val="001000000000" w:firstRow="0" w:lastRow="0" w:firstColumn="1" w:lastColumn="0" w:oddVBand="0" w:evenVBand="0" w:oddHBand="0" w:evenHBand="0" w:firstRowFirstColumn="0" w:firstRowLastColumn="0" w:lastRowFirstColumn="0" w:lastRowLastColumn="0"/>
+            <w:tcW w:w="0" w:type="auto"/>
+          </w:tcPr>
+          <w:p>
+            <w:r>
+              <w:t>Receiver Location</w:t>
+            </w:r>
+          </w:p>
+        </w:tc>
+        <w:tc>
+          <w:tcPr>
+            <w:tcW w:w="0" w:type="auto"/>
+          </w:tcPr>
+          <w:p>
+            <w:pPr>
+              <w:cnfStyle w:val="000000100000" w:firstRow="0" w:lastRow="0" w:firstColumn="0" w:lastColumn="0" w:oddVBand="0" w:evenVBand="0" w:oddHBand="1" w:evenHBand="0" w:firstRowFirstColumn="0" w:firstRowLastColumn="0" w:lastRowFirstColumn="0" w:lastRowLastColumn="0"/>
+            </w:pPr>
+            <w:r>
+              <w:t>26.0217N 79.99054W on the bottom</w:t>
+            </w:r>
+          </w:p>
+        </w:tc>
+      </w:tr>
+      <w:tr>
+        <w:trPr>
+          <w:jc w:val="center"/>
+        </w:trPr>
+        <w:tc>
+          <w:tcPr>
+            <w:cnfStyle w:val="001000000000" w:firstRow="0" w:lastRow="0" w:firstColumn="1" w:lastColumn="0" w:oddVBand="0" w:evenVBand="0" w:oddHBand="0" w:evenHBand="0" w:firstRowFirstColumn="0" w:firstRowLastColumn="0" w:lastRowFirstColumn="0" w:lastRowLastColumn="0"/>
+            <w:tcW w:w="0" w:type="auto"/>
+          </w:tcPr>
+          <w:p>
+            <w:r>
+              <w:t>Source Ranges</w:t>
+            </w:r>
+          </w:p>
+        </w:tc>
+        <w:tc>
+          <w:tcPr>
+            <w:tcW w:w="0" w:type="auto"/>
+          </w:tcPr>
+          <w:p>
+            <w:pPr>
+              <w:cnfStyle w:val="000000000000" w:firstRow="0" w:lastRow="0" w:firstColumn="0" w:lastColumn="0" w:oddVBand="0" w:evenVBand="0" w:oddHBand="0" w:evenHBand="0" w:firstRowFirstColumn="0" w:firstRowLastColumn="0" w:lastRowFirstColumn="0" w:lastRowLastColumn="0"/>
+            </w:pPr>
+            <w:r>
+              <w:t>3 km to 80 km in 1 km increments</w:t>
+            </w:r>
+          </w:p>
+        </w:tc>
+      </w:tr>
+      <w:tr>
+        <w:trPr>
+          <w:cnfStyle w:val="000000100000" w:firstRow="0" w:lastRow="0" w:firstColumn="0" w:lastColumn="0" w:oddVBand="0" w:evenVBand="0" w:oddHBand="1" w:evenHBand="0" w:firstRowFirstColumn="0" w:firstRowLastColumn="0" w:lastRowFirstColumn="0" w:lastRowLastColumn="0"/>
+          <w:jc w:val="center"/>
+        </w:trPr>
+        <w:tc>
+          <w:tcPr>
+            <w:cnfStyle w:val="001000000000" w:firstRow="0" w:lastRow="0" w:firstColumn="1" w:lastColumn="0" w:oddVBand="0" w:evenVBand="0" w:oddHBand="0" w:evenHBand="0" w:firstRowFirstColumn="0" w:firstRowLastColumn="0" w:lastRowFirstColumn="0" w:lastRowLastColumn="0"/>
+            <w:tcW w:w="0" w:type="auto"/>
+          </w:tcPr>
+          <w:p>
+            <w:r>
+              <w:t>Source Bearing</w:t>
+            </w:r>
+          </w:p>
+        </w:tc>
+        <w:tc>
+          <w:tcPr>
+            <w:tcW w:w="0" w:type="auto"/>
+          </w:tcPr>
+          <w:p>
+            <w:pPr>
+              <w:cnfStyle w:val="000000100000" w:firstRow="0" w:lastRow="0" w:firstColumn="0" w:lastColumn="0" w:oddVBand="0" w:evenVBand="0" w:oddHBand="1" w:evenHBand="0" w:firstRowFirstColumn="0" w:firstRowLastColumn="0" w:lastRowFirstColumn="0" w:lastRowLastColumn="0"/>
+            </w:pPr>
+            <w:r>
+              <w:t>8</w:t>
+            </w:r>
+            <w:r>
+              <w:sym w:font="Symbol" w:char="F0B0"/>
+            </w:r>
+            <w:r>
+              <w:t xml:space="preserve"> true</w:t>
+            </w:r>
+          </w:p>
+        </w:tc>
+      </w:tr>
+      <w:tr>
+        <w:trPr>
+          <w:jc w:val="center"/>
+        </w:trPr>
+        <w:tc>
+          <w:tcPr>
+            <w:cnfStyle w:val="001000000000" w:firstRow="0" w:lastRow="0" w:firstColumn="1" w:lastColumn="0" w:oddVBand="0" w:evenVBand="0" w:oddHBand="0" w:evenHBand="0" w:firstRowFirstColumn="0" w:firstRowLastColumn="0" w:lastRowFirstColumn="0" w:lastRowLastColumn="0"/>
+            <w:tcW w:w="0" w:type="auto"/>
+          </w:tcPr>
+          <w:p>
+            <w:r>
+              <w:t>Source Depths</w:t>
+            </w:r>
+          </w:p>
+        </w:tc>
+        <w:tc>
+          <w:tcPr>
+            <w:tcW w:w="0" w:type="auto"/>
+          </w:tcPr>
+          <w:p>
+            <w:pPr>
+              <w:cnfStyle w:val="000000000000" w:firstRow="0" w:lastRow="0" w:firstColumn="0" w:lastColumn="0" w:oddVBand="0" w:evenVBand="0" w:oddHBand="0" w:evenHBand="0" w:firstRowFirstColumn="0" w:firstRowLastColumn="0" w:lastRowFirstColumn="0" w:lastRowLastColumn="0"/>
+            </w:pPr>
+            <w:r>
+              <w:t>100 m</w:t>
+            </w:r>
+          </w:p>
+        </w:tc>
+      </w:tr>
+      <w:tr>
+        <w:trPr>
+          <w:cnfStyle w:val="000000100000" w:firstRow="0" w:lastRow="0" w:firstColumn="0" w:lastColumn="0" w:oddVBand="0" w:evenVBand="0" w:oddHBand="1" w:evenHBand="0" w:firstRowFirstColumn="0" w:firstRowLastColumn="0" w:lastRowFirstColumn="0" w:lastRowLastColumn="0"/>
+          <w:jc w:val="center"/>
+        </w:trPr>
+        <w:tc>
+          <w:tcPr>
+            <w:cnfStyle w:val="001000000000" w:firstRow="0" w:lastRow="0" w:firstColumn="1" w:lastColumn="0" w:oddVBand="0" w:evenVBand="0" w:oddHBand="0" w:evenHBand="0" w:firstRowFirstColumn="0" w:firstRowLastColumn="0" w:lastRowFirstColumn="0" w:lastRowLastColumn="0"/>
+            <w:tcW w:w="0" w:type="auto"/>
+          </w:tcPr>
+          <w:p>
+            <w:r>
+              <w:t>Frequencies</w:t>
+            </w:r>
+          </w:p>
+        </w:tc>
+        <w:tc>
+          <w:tcPr>
+            <w:tcW w:w="0" w:type="auto"/>
+          </w:tcPr>
+          <w:p>
+            <w:pPr>
+              <w:cnfStyle w:val="000000100000" w:firstRow="0" w:lastRow="0" w:firstColumn="0" w:lastColumn="0" w:oddVBand="0" w:evenVBand="0" w:oddHBand="1" w:evenHBand="0" w:firstRowFirstColumn="0" w:firstRowLastColumn="0" w:lastRowFirstColumn="0" w:lastRowLastColumn="0"/>
+            </w:pPr>
+            <w:r>
+              <w:t>24, 52.5, 106, 206, 415 Hz</w:t>
+            </w:r>
+          </w:p>
+        </w:tc>
+      </w:tr>
+      <w:tr>
+        <w:trPr>
+          <w:jc w:val="center"/>
+        </w:trPr>
+        <w:tc>
+          <w:tcPr>
+            <w:cnfStyle w:val="001000000000" w:firstRow="0" w:lastRow="0" w:firstColumn="1" w:lastColumn="0" w:oddVBand="0" w:evenVBand="0" w:oddHBand="0" w:evenHBand="0" w:firstRowFirstColumn="0" w:firstRowLastColumn="0" w:lastRowFirstColumn="0" w:lastRowLastColumn="0"/>
+            <w:tcW w:w="0" w:type="auto"/>
+          </w:tcPr>
+          <w:p>
+            <w:r>
+              <w:t>Travel Time</w:t>
+            </w:r>
+          </w:p>
+        </w:tc>
+        <w:tc>
+          <w:tcPr>
+            <w:tcW w:w="0" w:type="auto"/>
+          </w:tcPr>
+          <w:p>
+            <w:pPr>
+              <w:cnfStyle w:val="000000000000" w:firstRow="0" w:lastRow="0" w:firstColumn="0" w:lastColumn="0" w:oddVBand="0" w:evenVBand="0" w:oddHBand="0" w:evenHBand="0" w:firstRowFirstColumn="0" w:firstRowLastColumn="0" w:lastRowFirstColumn="0" w:lastRowLastColumn="0"/>
+            </w:pPr>
+            <w:r>
+              <w:t>0 s to 80 s in 0.025 sec increments</w:t>
+            </w:r>
+          </w:p>
+        </w:tc>
+      </w:tr>
+      <w:tr>
+        <w:trPr>
+          <w:cnfStyle w:val="000000100000" w:firstRow="0" w:lastRow="0" w:firstColumn="0" w:lastColumn="0" w:oddVBand="0" w:evenVBand="0" w:oddHBand="1" w:evenHBand="0" w:firstRowFirstColumn="0" w:firstRowLastColumn="0" w:lastRowFirstColumn="0" w:lastRowLastColumn="0"/>
+          <w:jc w:val="center"/>
+        </w:trPr>
+        <w:tc>
+          <w:tcPr>
+            <w:cnfStyle w:val="001000000000" w:firstRow="0" w:lastRow="0" w:firstColumn="1" w:lastColumn="0" w:oddVBand="0" w:evenVBand="0" w:oddHBand="0" w:evenHBand="0" w:firstRowFirstColumn="0" w:firstRowLastColumn="0" w:lastRowFirstColumn="0" w:lastRowLastColumn="0"/>
+            <w:tcW w:w="0" w:type="auto"/>
+          </w:tcPr>
+          <w:p>
+            <w:r>
+              <w:t>Launch D/E</w:t>
+            </w:r>
+          </w:p>
+        </w:tc>
+        <w:tc>
+          <w:tcPr>
+            <w:tcW w:w="0" w:type="auto"/>
+          </w:tcPr>
+          <w:p>
+            <w:pPr>
+              <w:cnfStyle w:val="000000100000" w:firstRow="0" w:lastRow="0" w:firstColumn="0" w:lastColumn="0" w:oddVBand="0" w:evenVBand="0" w:oddHBand="1" w:evenHBand="0" w:firstRowFirstColumn="0" w:firstRowLastColumn="0" w:lastRowFirstColumn="0" w:lastRowLastColumn="0"/>
+            </w:pPr>
+            <w:r>
+              <w:t>-40</w:t>
+            </w:r>
+            <w:r>
+              <w:sym w:font="Symbol" w:char="F0B0"/>
+            </w:r>
+            <w:r>
+              <w:t xml:space="preserve"> to +40</w:t>
+            </w:r>
+            <w:r>
+              <w:sym w:font="Symbol" w:char="F0B0"/>
+            </w:r>
+            <w:r>
+              <w:t xml:space="preserve"> in 2</w:t>
+            </w:r>
+            <w:r>
+              <w:sym w:font="Symbol" w:char="F0B0"/>
+            </w:r>
+            <w:r>
+              <w:t xml:space="preserve"> increments</w:t>
+            </w:r>
+          </w:p>
+        </w:tc>
+      </w:tr>
+      <w:tr>
+        <w:trPr>
+          <w:jc w:val="center"/>
+        </w:trPr>
+        <w:tc>
+          <w:tcPr>
+            <w:cnfStyle w:val="001000000000" w:firstRow="0" w:lastRow="0" w:firstColumn="1" w:lastColumn="0" w:oddVBand="0" w:evenVBand="0" w:oddHBand="0" w:evenHBand="0" w:firstRowFirstColumn="0" w:firstRowLastColumn="0" w:lastRowFirstColumn="0" w:lastRowLastColumn="0"/>
+            <w:tcW w:w="0" w:type="auto"/>
+          </w:tcPr>
+          <w:p>
+            <w:r>
+              <w:t>Launch AZ</w:t>
+            </w:r>
+          </w:p>
+        </w:tc>
+        <w:tc>
+          <w:tcPr>
+            <w:tcW w:w="0" w:type="auto"/>
+          </w:tcPr>
+          <w:p>
+            <w:pPr>
+              <w:cnfStyle w:val="000000000000" w:firstRow="0" w:lastRow="0" w:firstColumn="0" w:lastColumn="0" w:oddVBand="0" w:evenVBand="0" w:oddHBand="0" w:evenHBand="0" w:firstRowFirstColumn="0" w:firstRowLastColumn="0" w:lastRowFirstColumn="0" w:lastRowLastColumn="0"/>
+            </w:pPr>
+            <w:r>
+              <w:t>-40</w:t>
+            </w:r>
+            <w:r>
+              <w:sym w:font="Symbol" w:char="F0B0"/>
+            </w:r>
+            <w:r>
+              <w:t xml:space="preserve"> true to +1</w:t>
+            </w:r>
+            <w:r>
+              <w:t>0</w:t>
+            </w:r>
+            <w:r>
+              <w:sym w:font="Symbol" w:char="F0B0"/>
+            </w:r>
+            <w:r>
+              <w:t xml:space="preserve"> </w:t>
+            </w:r>
+            <w:r>
+              <w:t xml:space="preserve">true </w:t>
+            </w:r>
+            <w:r>
+              <w:t>in 2</w:t>
+            </w:r>
+            <w:r>
+              <w:sym w:font="Symbol" w:char="F0B0"/>
+            </w:r>
+            <w:r>
+              <w:t xml:space="preserve"> increments</w:t>
+            </w:r>
+          </w:p>
+        </w:tc>
+      </w:tr>
+    </w:tbl>
+    <w:p>
+      <w:bookmarkStart w:id="4" w:name="_GoBack"/>
+      <w:bookmarkEnd w:id="4"/>
     </w:p>
     <w:p>
       <w:pPr>
@@ -1821,15 +2321,7 @@
         <w:rPr>
           <w:noProof/>
         </w:rPr>
-        <w:t>Jianga’s VLA measurement</w:t>
-      </w:r>
-      <w:bookmarkStart w:id="2" w:name="_GoBack"/>
-      <w:bookmarkEnd w:id="2"/>
-      <w:r>
-        <w:rPr>
-          <w:noProof/>
-        </w:rPr>
-        <w:t xml:space="preserve">s </w:t>
+        <w:t xml:space="preserve">Jianga’s VLA measurements </w:t>
       </w:r>
       <w:sdt>
         <w:sdtPr>
@@ -1950,8 +2442,8 @@
                 <w:tblLook w:val="04A0" w:firstRow="1" w:lastRow="0" w:firstColumn="1" w:lastColumn="0" w:noHBand="0" w:noVBand="1"/>
               </w:tblPr>
               <w:tblGrid>
-                <w:gridCol w:w="433"/>
-                <w:gridCol w:w="9017"/>
+                <w:gridCol w:w="434"/>
+                <w:gridCol w:w="9016"/>
               </w:tblGrid>
               <w:tr>
                 <w:trPr>
@@ -2684,6 +3176,61 @@
       </w:pPr>
       <w:r>
         <w:continuationSeparator/>
+      </w:r>
+    </w:p>
+  </w:footnote>
+  <w:footnote w:id="1">
+    <w:p>
+      <w:pPr>
+        <w:pStyle w:val="FootnoteText"/>
+      </w:pPr>
+      <w:r>
+        <w:rPr>
+          <w:rStyle w:val="FootnoteReference"/>
+        </w:rPr>
+        <w:footnoteRef/>
+      </w:r>
+      <w:r>
+        <w:t xml:space="preserve"> We discovered that there was a bottom loss plotting error in Dr. Ballard’s paper.  A phone call with </w:t>
+      </w:r>
+      <w:r>
+        <w:t>Dr. Ballard</w:t>
+      </w:r>
+      <w:r>
+        <w:t xml:space="preserve"> confirmed that </w:t>
+      </w:r>
+      <w:r>
+        <w:fldChar w:fldCharType="begin"/>
+      </w:r>
+      <w:r>
+        <w:instrText xml:space="preserve"> REF _Ref324172526 </w:instrText>
+      </w:r>
+      <w:r>
+        <w:fldChar w:fldCharType="separate"/>
+      </w:r>
+      <w:r>
+        <w:t xml:space="preserve">Figure </w:t>
+      </w:r>
+      <w:r>
+        <w:rPr>
+          <w:noProof/>
+        </w:rPr>
+        <w:t>3</w:t>
+      </w:r>
+      <w:r>
+        <w:fldChar w:fldCharType="end"/>
+      </w:r>
+      <w:r>
+        <w:t xml:space="preserve"> (above) is </w:t>
+      </w:r>
+      <w:r>
+        <w:t xml:space="preserve">a better </w:t>
+      </w:r>
+      <w:r>
+        <w:t>representation of the b</w:t>
+      </w:r>
+      <w:r>
+        <w:t>ottom loss used in her calculations.</w:t>
       </w:r>
     </w:p>
   </w:footnote>
@@ -4727,7 +5274,7 @@
 </file>
 
 <file path=customXml/itemProps1.xml><?xml version="1.0" encoding="utf-8"?>
-<ds:datastoreItem xmlns:ds="http://schemas.openxmlformats.org/officeDocument/2006/customXml" ds:itemID="{7108377F-E2BA-4372-A02B-41CA3927495B}">
+<ds:datastoreItem xmlns:ds="http://schemas.openxmlformats.org/officeDocument/2006/customXml" ds:itemID="{5448F9C0-C9B0-4DD8-BC4F-71AB2E6BF281}">
   <ds:schemaRefs>
     <ds:schemaRef ds:uri="http://schemas.openxmlformats.org/officeDocument/2006/bibliography"/>
   </ds:schemaRefs>

</xml_diff>

<commit_message>
Increase launch AZ angles to +20 degs.
</commit_message>
<xml_diff>
--- a/studies/florida_straits/Reilly Comparisons of 3-D acoustics models to shallow water experimental data.docx
+++ b/studies/florida_straits/Reilly Comparisons of 3-D acoustics models to shallow water experimental data.docx
@@ -39,7 +39,21 @@
         <w:rPr>
           <w:lang w:eastAsia="ja-JP"/>
         </w:rPr>
-        <w:t>Sean Reilly, April 2012</w:t>
+        <w:t xml:space="preserve">Sean Reilly, </w:t>
+      </w:r>
+      <w:r>
+        <w:rPr>
+          <w:lang w:eastAsia="ja-JP"/>
+        </w:rPr>
+        <w:t>May</w:t>
+      </w:r>
+      <w:bookmarkStart w:id="0" w:name="_GoBack"/>
+      <w:bookmarkEnd w:id="0"/>
+      <w:r>
+        <w:rPr>
+          <w:lang w:eastAsia="ja-JP"/>
+        </w:rPr>
+        <w:t xml:space="preserve"> 2012</w:t>
       </w:r>
     </w:p>
     <w:p>
@@ -657,27 +671,14 @@
                             <w:r>
                               <w:t xml:space="preserve">Figure </w:t>
                             </w:r>
-                            <w:r>
-                              <w:fldChar w:fldCharType="begin"/>
-                            </w:r>
-                            <w:r>
-                              <w:instrText xml:space="preserve"> SEQ Figure \* ARABIC </w:instrText>
-                            </w:r>
-                            <w:r>
-                              <w:fldChar w:fldCharType="separate"/>
-                            </w:r>
-                            <w:r>
-                              <w:rPr>
-                                <w:noProof/>
-                              </w:rPr>
-                              <w:t>1</w:t>
-                            </w:r>
-                            <w:r>
-                              <w:rPr>
-                                <w:noProof/>
-                              </w:rPr>
-                              <w:fldChar w:fldCharType="end"/>
-                            </w:r>
+                            <w:fldSimple w:instr=" SEQ Figure \* ARABIC ">
+                              <w:r>
+                                <w:rPr>
+                                  <w:noProof/>
+                                </w:rPr>
+                                <w:t>1</w:t>
+                              </w:r>
+                            </w:fldSimple>
                             <w:r>
                               <w:t xml:space="preserve"> – Bathymetry and ship track</w:t>
                             </w:r>
@@ -716,27 +717,14 @@
                       <w:r>
                         <w:t xml:space="preserve">Figure </w:t>
                       </w:r>
-                      <w:r>
-                        <w:fldChar w:fldCharType="begin"/>
-                      </w:r>
-                      <w:r>
-                        <w:instrText xml:space="preserve"> SEQ Figure \* ARABIC </w:instrText>
-                      </w:r>
-                      <w:r>
-                        <w:fldChar w:fldCharType="separate"/>
-                      </w:r>
-                      <w:r>
-                        <w:rPr>
-                          <w:noProof/>
-                        </w:rPr>
-                        <w:t>1</w:t>
-                      </w:r>
-                      <w:r>
-                        <w:rPr>
-                          <w:noProof/>
-                        </w:rPr>
-                        <w:fldChar w:fldCharType="end"/>
-                      </w:r>
+                      <w:fldSimple w:instr=" SEQ Figure \* ARABIC ">
+                        <w:r>
+                          <w:rPr>
+                            <w:noProof/>
+                          </w:rPr>
+                          <w:t>1</w:t>
+                        </w:r>
+                      </w:fldSimple>
                       <w:r>
                         <w:t xml:space="preserve"> – Bathymetry and ship track</w:t>
                       </w:r>
@@ -1043,32 +1031,19 @@
         <w:keepNext/>
         <w:jc w:val="center"/>
       </w:pPr>
-      <w:bookmarkStart w:id="0" w:name="_Ref321679123"/>
+      <w:bookmarkStart w:id="1" w:name="_Ref321679123"/>
       <w:r>
         <w:t xml:space="preserve">Table </w:t>
       </w:r>
-      <w:r>
-        <w:fldChar w:fldCharType="begin"/>
-      </w:r>
-      <w:r>
-        <w:instrText xml:space="preserve"> SEQ Table \* ARABIC </w:instrText>
-      </w:r>
-      <w:r>
-        <w:fldChar w:fldCharType="separate"/>
-      </w:r>
-      <w:r>
-        <w:rPr>
-          <w:noProof/>
-        </w:rPr>
-        <w:t>1</w:t>
-      </w:r>
-      <w:r>
-        <w:rPr>
-          <w:noProof/>
-        </w:rPr>
-        <w:fldChar w:fldCharType="end"/>
-      </w:r>
-      <w:bookmarkEnd w:id="0"/>
+      <w:fldSimple w:instr=" SEQ Table \* ARABIC ">
+        <w:r>
+          <w:rPr>
+            <w:noProof/>
+          </w:rPr>
+          <w:t>1</w:t>
+        </w:r>
+      </w:fldSimple>
+      <w:bookmarkEnd w:id="1"/>
       <w:r>
         <w:t xml:space="preserve"> – Geophysical Bottom Properties</w:t>
       </w:r>
@@ -1081,9 +1056,9 @@
         <w:tblLook w:val="04A0" w:firstRow="1" w:lastRow="0" w:firstColumn="1" w:lastColumn="0" w:noHBand="0" w:noVBand="1"/>
       </w:tblPr>
       <w:tblGrid>
-        <w:gridCol w:w="3181"/>
+        <w:gridCol w:w="3180"/>
         <w:gridCol w:w="1164"/>
-        <w:gridCol w:w="666"/>
+        <w:gridCol w:w="665"/>
       </w:tblGrid>
       <w:tr>
         <w:trPr>
@@ -1381,7 +1356,7 @@
         <w:pStyle w:val="Caption"/>
         <w:jc w:val="center"/>
       </w:pPr>
-      <w:bookmarkStart w:id="1" w:name="_Ref324172526"/>
+      <w:bookmarkStart w:id="2" w:name="_Ref324172526"/>
       <w:r>
         <w:rPr>
           <w:noProof/>
@@ -1437,28 +1412,15 @@
       <w:r>
         <w:t xml:space="preserve">Figure </w:t>
       </w:r>
-      <w:r>
-        <w:fldChar w:fldCharType="begin"/>
-      </w:r>
-      <w:r>
-        <w:instrText xml:space="preserve"> SEQ Figure \* ARABIC </w:instrText>
-      </w:r>
-      <w:r>
-        <w:fldChar w:fldCharType="separate"/>
-      </w:r>
-      <w:r>
-        <w:rPr>
-          <w:noProof/>
-        </w:rPr>
-        <w:t>3</w:t>
-      </w:r>
-      <w:r>
-        <w:rPr>
-          <w:noProof/>
-        </w:rPr>
-        <w:fldChar w:fldCharType="end"/>
-      </w:r>
-      <w:bookmarkEnd w:id="1"/>
+      <w:fldSimple w:instr=" SEQ Figure \* ARABIC ">
+        <w:r>
+          <w:rPr>
+            <w:noProof/>
+          </w:rPr>
+          <w:t>2</w:t>
+        </w:r>
+      </w:fldSimple>
+      <w:bookmarkEnd w:id="2"/>
       <w:r>
         <w:t xml:space="preserve"> – Bottom loss model for limestone and sand bottoms</w:t>
       </w:r>
@@ -1750,32 +1712,19 @@
         <w:pStyle w:val="Caption"/>
         <w:jc w:val="center"/>
       </w:pPr>
-      <w:bookmarkStart w:id="2" w:name="_Ref321681040"/>
+      <w:bookmarkStart w:id="3" w:name="_Ref321681040"/>
       <w:r>
         <w:t xml:space="preserve">Figure </w:t>
       </w:r>
-      <w:r>
-        <w:fldChar w:fldCharType="begin"/>
-      </w:r>
-      <w:r>
-        <w:instrText xml:space="preserve"> SEQ Figure \* ARABIC </w:instrText>
-      </w:r>
-      <w:r>
-        <w:fldChar w:fldCharType="separate"/>
-      </w:r>
-      <w:r>
-        <w:rPr>
-          <w:noProof/>
-        </w:rPr>
-        <w:t>4</w:t>
-      </w:r>
-      <w:r>
-        <w:rPr>
-          <w:noProof/>
-        </w:rPr>
-        <w:fldChar w:fldCharType="end"/>
-      </w:r>
-      <w:bookmarkEnd w:id="2"/>
+      <w:fldSimple w:instr=" SEQ Figure \* ARABIC ">
+        <w:r>
+          <w:rPr>
+            <w:noProof/>
+          </w:rPr>
+          <w:t>3</w:t>
+        </w:r>
+      </w:fldSimple>
+      <w:bookmarkEnd w:id="3"/>
       <w:r>
         <w:t xml:space="preserve"> – Sound </w:t>
       </w:r>
@@ -1810,41 +1759,19 @@
       <w:r>
         <w:t xml:space="preserve">  As shown in </w:t>
       </w:r>
-      <w:r>
-        <w:fldChar w:fldCharType="begin"/>
-      </w:r>
-      <w:r>
-        <w:instrText xml:space="preserve"> REF _Ref324173546 </w:instrText>
-      </w:r>
-      <w:r>
-        <w:fldChar w:fldCharType="separate"/>
-      </w:r>
-      <w:r>
-        <w:t xml:space="preserve">Table </w:t>
-      </w:r>
-      <w:r>
-        <w:rPr>
-          <w:noProof/>
-        </w:rPr>
-        <w:t>2</w:t>
-      </w:r>
-      <w:r>
-        <w:fldChar w:fldCharType="end"/>
-      </w:r>
-      <w:r>
-        <w:t xml:space="preserve">, launch angles for the wavefronts were limited to values that were likely to impact the transmission loss at the target locations.  The frequencies at which to perform the </w:t>
-      </w:r>
-      <w:r>
-        <w:t xml:space="preserve">transmission loss </w:t>
-      </w:r>
-      <w:r>
-        <w:t xml:space="preserve">were matched to the center frequencies of the </w:t>
-      </w:r>
-      <w:r>
-        <w:t xml:space="preserve">transmitted </w:t>
-      </w:r>
-      <w:r>
-        <w:t>signals.</w:t>
+      <w:fldSimple w:instr=" REF _Ref324173546 ">
+        <w:r>
+          <w:t xml:space="preserve">Table </w:t>
+        </w:r>
+        <w:r>
+          <w:rPr>
+            <w:noProof/>
+          </w:rPr>
+          <w:t>2</w:t>
+        </w:r>
+      </w:fldSimple>
+      <w:r>
+        <w:t>, launch angles for the wavefronts were limited to values that were likely to impact the transmission loss at the target locations.  The frequencies at which to perform the transmission loss were matched to the center frequencies of the transmitted signals.</w:t>
       </w:r>
     </w:p>
     <w:p>
@@ -1853,29 +1780,19 @@
         <w:keepNext/>
         <w:jc w:val="center"/>
       </w:pPr>
-      <w:bookmarkStart w:id="3" w:name="_Ref324173546"/>
+      <w:bookmarkStart w:id="4" w:name="_Ref324173546"/>
       <w:r>
         <w:t xml:space="preserve">Table </w:t>
       </w:r>
-      <w:r>
-        <w:fldChar w:fldCharType="begin"/>
-      </w:r>
-      <w:r>
-        <w:instrText xml:space="preserve"> SEQ Table \* ARABIC </w:instrText>
-      </w:r>
-      <w:r>
-        <w:fldChar w:fldCharType="separate"/>
-      </w:r>
-      <w:r>
-        <w:rPr>
-          <w:noProof/>
-        </w:rPr>
-        <w:t>2</w:t>
-      </w:r>
-      <w:r>
-        <w:fldChar w:fldCharType="end"/>
-      </w:r>
-      <w:bookmarkEnd w:id="3"/>
+      <w:fldSimple w:instr=" SEQ Table \* ARABIC ">
+        <w:r>
+          <w:rPr>
+            <w:noProof/>
+          </w:rPr>
+          <w:t>2</w:t>
+        </w:r>
+      </w:fldSimple>
+      <w:bookmarkEnd w:id="4"/>
       <w:r>
         <w:t xml:space="preserve"> – WaveQ3D Configuration</w:t>
       </w:r>
@@ -1889,7 +1806,7 @@
       </w:tblPr>
       <w:tblGrid>
         <w:gridCol w:w="1829"/>
-        <w:gridCol w:w="3676"/>
+        <w:gridCol w:w="3675"/>
       </w:tblGrid>
       <w:tr>
         <w:trPr>
@@ -2182,7 +2099,7 @@
               <w:sym w:font="Symbol" w:char="F0B0"/>
             </w:r>
             <w:r>
-              <w:t xml:space="preserve"> true to +1</w:t>
+              <w:t xml:space="preserve"> true to +2</w:t>
             </w:r>
             <w:r>
               <w:t>0</w:t>
@@ -2191,13 +2108,7 @@
               <w:sym w:font="Symbol" w:char="F0B0"/>
             </w:r>
             <w:r>
-              <w:t xml:space="preserve"> </w:t>
-            </w:r>
-            <w:r>
-              <w:t xml:space="preserve">true </w:t>
-            </w:r>
-            <w:r>
-              <w:t>in 2</w:t>
+              <w:t xml:space="preserve"> true in 2</w:t>
             </w:r>
             <w:r>
               <w:sym w:font="Symbol" w:char="F0B0"/>
@@ -2209,17 +2120,373 @@
         </w:tc>
       </w:tr>
     </w:tbl>
+    <w:p/>
     <w:p>
-      <w:bookmarkStart w:id="4" w:name="_GoBack"/>
-      <w:bookmarkEnd w:id="4"/>
+      <w:r>
+        <w:fldChar w:fldCharType="begin"/>
+      </w:r>
+      <w:r>
+        <w:instrText xml:space="preserve"> REF _Ref324174282 \h </w:instrText>
+      </w:r>
+      <w:r>
+        <w:fldChar w:fldCharType="separate"/>
+      </w:r>
+      <w:r>
+        <w:t xml:space="preserve">Figure </w:t>
+      </w:r>
+      <w:r>
+        <w:rPr>
+          <w:noProof/>
+        </w:rPr>
+        <w:t>4</w:t>
+      </w:r>
+      <w:r>
+        <w:fldChar w:fldCharType="end"/>
+      </w:r>
+      <w:r>
+        <w:t xml:space="preserve"> illustrates the impact of out-of-plane reflections from the bottom on the direction of the ray paths.  This figure was created by overlaying the ray paths, for a horizontal slice through the wavefront, at a</w:t>
+      </w:r>
+      <w:r>
+        <w:t>n elevation</w:t>
+      </w:r>
+      <w:r>
+        <w:t xml:space="preserve"> angle of +2</w:t>
+      </w:r>
+      <w:r>
+        <w:sym w:font="Symbol" w:char="F0B0"/>
+      </w:r>
+      <w:r>
+        <w:t xml:space="preserve"> (up).</w:t>
+      </w:r>
+      <w:r>
+        <w:t xml:space="preserve">  </w:t>
+      </w:r>
+      <w:r>
+        <w:t>P</w:t>
+      </w:r>
+      <w:r>
+        <w:t>aths across the slope, like the one along the source track at 8</w:t>
+      </w:r>
+      <w:r>
+        <w:sym w:font="Symbol" w:char="F0B0"/>
+      </w:r>
+      <w:r>
+        <w:t xml:space="preserve">, travel at along an azimuthal direction that is very close to their launch angle.  However, </w:t>
+      </w:r>
+      <w:r>
+        <w:t xml:space="preserve">other </w:t>
+      </w:r>
+      <w:r>
+        <w:t>path</w:t>
+      </w:r>
+      <w:r>
+        <w:t>s</w:t>
+      </w:r>
+      <w:r>
+        <w:t xml:space="preserve"> experience a horizontal refraction that bend</w:t>
+      </w:r>
+      <w:r>
+        <w:t>s the rays into curve paths that shift the propagation direction away from the coastline.</w:t>
+      </w:r>
+    </w:p>
+    <w:p>
+      <w:pPr>
+        <w:pStyle w:val="Caption"/>
+        <w:jc w:val="center"/>
+      </w:pPr>
+      <w:bookmarkStart w:id="5" w:name="_Ref324174282"/>
+      <w:r>
+        <w:rPr>
+          <w:noProof/>
+        </w:rPr>
+        <w:drawing>
+          <wp:inline distT="0" distB="0" distL="0" distR="0" wp14:anchorId="766645F6" wp14:editId="4C96D757">
+            <wp:extent cx="4407408" cy="4407408"/>
+            <wp:effectExtent l="0" t="0" r="0" b="0"/>
+            <wp:docPr id="2" name="Picture 2"/>
+            <wp:cNvGraphicFramePr>
+              <a:graphicFrameLocks xmlns:a="http://schemas.openxmlformats.org/drawingml/2006/main"/>
+            </wp:cNvGraphicFramePr>
+            <a:graphic xmlns:a="http://schemas.openxmlformats.org/drawingml/2006/main">
+              <a:graphicData uri="http://schemas.openxmlformats.org/drawingml/2006/picture">
+                <pic:pic xmlns:pic="http://schemas.openxmlformats.org/drawingml/2006/picture">
+                  <pic:nvPicPr>
+                    <pic:cNvPr id="0" name="run1a_horzrays.png"/>
+                    <pic:cNvPicPr/>
+                  </pic:nvPicPr>
+                  <pic:blipFill>
+                    <a:blip r:embed="rId12">
+                      <a:extLst>
+                        <a:ext uri="{28A0092B-C50C-407E-A947-70E740481C1C}">
+                          <a14:useLocalDpi xmlns:a14="http://schemas.microsoft.com/office/drawing/2010/main" val="0"/>
+                        </a:ext>
+                      </a:extLst>
+                    </a:blip>
+                    <a:stretch>
+                      <a:fillRect/>
+                    </a:stretch>
+                  </pic:blipFill>
+                  <pic:spPr>
+                    <a:xfrm>
+                      <a:off x="0" y="0"/>
+                      <a:ext cx="4407408" cy="4407408"/>
+                    </a:xfrm>
+                    <a:prstGeom prst="rect">
+                      <a:avLst/>
+                    </a:prstGeom>
+                  </pic:spPr>
+                </pic:pic>
+              </a:graphicData>
+            </a:graphic>
+          </wp:inline>
+        </w:drawing>
+      </w:r>
+    </w:p>
+    <w:p>
+      <w:pPr>
+        <w:pStyle w:val="Caption"/>
+        <w:jc w:val="center"/>
+      </w:pPr>
+      <w:r>
+        <w:t xml:space="preserve">Figure </w:t>
+      </w:r>
+      <w:fldSimple w:instr=" SEQ Figure \* ARABIC ">
+        <w:r>
+          <w:rPr>
+            <w:noProof/>
+          </w:rPr>
+          <w:t>4</w:t>
+        </w:r>
+      </w:fldSimple>
+      <w:bookmarkEnd w:id="5"/>
+      <w:r>
+        <w:t xml:space="preserve"> – WaveQ3D Horizontal Refraction Effects</w:t>
+      </w:r>
+    </w:p>
+    <w:p>
+      <w:r>
+        <w:fldChar w:fldCharType="begin"/>
+      </w:r>
+      <w:r>
+        <w:instrText xml:space="preserve"> REF _Ref324175596 \h </w:instrText>
+      </w:r>
+      <w:r>
+        <w:fldChar w:fldCharType="separate"/>
+      </w:r>
+      <w:r>
+        <w:t xml:space="preserve">Figure </w:t>
+      </w:r>
+      <w:r>
+        <w:rPr>
+          <w:noProof/>
+        </w:rPr>
+        <w:t>5</w:t>
+      </w:r>
+      <w:r>
+        <w:fldChar w:fldCharType="end"/>
+      </w:r>
+      <w:r>
+        <w:t xml:space="preserve"> illustrates the interplay between the sound speed profile and the sloping bottom on the </w:t>
+      </w:r>
+      <w:r>
+        <w:t xml:space="preserve">ray paths.  This figure was created by </w:t>
+      </w:r>
+      <w:r>
+        <w:t xml:space="preserve">plotting </w:t>
+      </w:r>
+      <w:r>
+        <w:t xml:space="preserve">ray </w:t>
+      </w:r>
+      <w:r>
+        <w:t>depths</w:t>
+      </w:r>
+      <w:r>
+        <w:t>,</w:t>
+      </w:r>
+      <w:r>
+        <w:t xml:space="preserve"> as a function of travel time,</w:t>
+      </w:r>
+      <w:r>
+        <w:t xml:space="preserve"> for a </w:t>
+      </w:r>
+      <w:r>
+        <w:t>vertical</w:t>
+      </w:r>
+      <w:r>
+        <w:t xml:space="preserve"> slice through the wavefront, at an </w:t>
+      </w:r>
+      <w:r>
+        <w:t>azimuthal angle of -30</w:t>
+      </w:r>
+      <w:r>
+        <w:sym w:font="Symbol" w:char="F0B0"/>
+      </w:r>
+      <w:r>
+        <w:t xml:space="preserve"> (</w:t>
+      </w:r>
+      <w:r>
+        <w:t>north-west</w:t>
+      </w:r>
+      <w:r>
+        <w:t>)</w:t>
+      </w:r>
+      <w:r>
+        <w:t>, and elevation angles from 0</w:t>
+      </w:r>
+      <w:r>
+        <w:sym w:font="Symbol" w:char="F0B0"/>
+      </w:r>
+      <w:r>
+        <w:t xml:space="preserve"> to 16</w:t>
+      </w:r>
+      <w:r>
+        <w:sym w:font="Symbol" w:char="F0B0"/>
+      </w:r>
+      <w:r>
+        <w:t xml:space="preserve"> (up)</w:t>
+      </w:r>
+      <w:r>
+        <w:t xml:space="preserve">.  </w:t>
+      </w:r>
+      <w:r>
+        <w:t xml:space="preserve">The downward refracting profile tends to trap ray paths along the bottom.   When the launch angle is nearly parallel to the bottom, the ray path follows the bottom contours and experiences the largest number of bottom reflections.  Higher </w:t>
+      </w:r>
+      <w:r>
+        <w:t xml:space="preserve">launch </w:t>
+      </w:r>
+      <w:r>
+        <w:t xml:space="preserve">elevations </w:t>
+      </w:r>
+      <w:r>
+        <w:t>increase their maximum height off the bottom and experience fewer reflections.</w:t>
+      </w:r>
+    </w:p>
+    <w:p>
+      <w:r>
+        <w:t>Because the ray paths start on the bottom, negative depression/elevation launch angles will travel along almost the exact same paths as the positive angles.</w:t>
+      </w:r>
+      <w:r>
+        <w:rPr>
+          <w:i/>
+        </w:rPr>
+        <w:t xml:space="preserve"> </w:t>
+      </w:r>
+      <w:r>
+        <w:t xml:space="preserve"> But, they </w:t>
+      </w:r>
+      <w:r>
+        <w:t xml:space="preserve">each </w:t>
+      </w:r>
+      <w:r>
+        <w:t>suffer</w:t>
+      </w:r>
+      <w:r>
+        <w:t xml:space="preserve"> from an addition additional bottom loss event.  </w:t>
+      </w:r>
+      <w:r>
+        <w:t>Given that the overall number of bottom bounces is large, we would expect this model</w:t>
+      </w:r>
+      <w:r>
+        <w:t xml:space="preserve"> </w:t>
+      </w:r>
+      <w:r>
+        <w:t>to overestimate the total loss by approximately 3 dB if the negative angle paths were neglected.</w:t>
+      </w:r>
+    </w:p>
+    <w:p/>
+    <w:p>
+      <w:pPr>
+        <w:keepNext/>
+        <w:jc w:val="center"/>
+      </w:pPr>
+      <w:r>
+        <w:rPr>
+          <w:noProof/>
+        </w:rPr>
+        <w:drawing>
+          <wp:inline distT="0" distB="0" distL="0" distR="0" wp14:anchorId="7073BFB4" wp14:editId="238E45F7">
+            <wp:extent cx="4398264" cy="3300984"/>
+            <wp:effectExtent l="0" t="0" r="2540" b="0"/>
+            <wp:docPr id="4" name="Picture 4"/>
+            <wp:cNvGraphicFramePr>
+              <a:graphicFrameLocks xmlns:a="http://schemas.openxmlformats.org/drawingml/2006/main" noChangeAspect="1"/>
+            </wp:cNvGraphicFramePr>
+            <a:graphic xmlns:a="http://schemas.openxmlformats.org/drawingml/2006/main">
+              <a:graphicData uri="http://schemas.openxmlformats.org/drawingml/2006/picture">
+                <pic:pic xmlns:pic="http://schemas.openxmlformats.org/drawingml/2006/picture">
+                  <pic:nvPicPr>
+                    <pic:cNvPr id="0" name="run1a_vertrays.png"/>
+                    <pic:cNvPicPr/>
+                  </pic:nvPicPr>
+                  <pic:blipFill>
+                    <a:blip r:embed="rId13" cstate="print">
+                      <a:extLst>
+                        <a:ext uri="{28A0092B-C50C-407E-A947-70E740481C1C}">
+                          <a14:useLocalDpi xmlns:a14="http://schemas.microsoft.com/office/drawing/2010/main" val="0"/>
+                        </a:ext>
+                      </a:extLst>
+                    </a:blip>
+                    <a:stretch>
+                      <a:fillRect/>
+                    </a:stretch>
+                  </pic:blipFill>
+                  <pic:spPr>
+                    <a:xfrm>
+                      <a:off x="0" y="0"/>
+                      <a:ext cx="4398264" cy="3300984"/>
+                    </a:xfrm>
+                    <a:prstGeom prst="rect">
+                      <a:avLst/>
+                    </a:prstGeom>
+                  </pic:spPr>
+                </pic:pic>
+              </a:graphicData>
+            </a:graphic>
+          </wp:inline>
+        </w:drawing>
+      </w:r>
+    </w:p>
+    <w:p>
+      <w:pPr>
+        <w:pStyle w:val="Caption"/>
+        <w:jc w:val="center"/>
+      </w:pPr>
+      <w:bookmarkStart w:id="6" w:name="_Ref324175596"/>
+      <w:r>
+        <w:t xml:space="preserve">Figure </w:t>
+      </w:r>
+      <w:fldSimple w:instr=" SEQ Figure \* ARABIC ">
+        <w:r>
+          <w:rPr>
+            <w:noProof/>
+          </w:rPr>
+          <w:t>5</w:t>
+        </w:r>
+      </w:fldSimple>
+      <w:bookmarkEnd w:id="6"/>
+      <w:r>
+        <w:t xml:space="preserve"> </w:t>
+      </w:r>
+      <w:r>
+        <w:t>–</w:t>
+      </w:r>
+      <w:r>
+        <w:t xml:space="preserve"> </w:t>
+      </w:r>
+      <w:r>
+        <w:t xml:space="preserve">WaveQ3D </w:t>
+      </w:r>
+      <w:r>
+        <w:t>Vertical</w:t>
+      </w:r>
+      <w:r>
+        <w:t xml:space="preserve"> Refraction Effects</w:t>
+      </w:r>
     </w:p>
     <w:p>
       <w:pPr>
         <w:pStyle w:val="Heading1"/>
       </w:pPr>
-      <w:r>
-        <w:t>Results</w:t>
-      </w:r>
     </w:p>
     <w:p>
       <w:pPr>
@@ -2442,11 +2709,12 @@
                 <w:tblLook w:val="04A0" w:firstRow="1" w:lastRow="0" w:firstColumn="1" w:lastColumn="0" w:noHBand="0" w:noVBand="1"/>
               </w:tblPr>
               <w:tblGrid>
-                <w:gridCol w:w="434"/>
-                <w:gridCol w:w="9016"/>
+                <w:gridCol w:w="433"/>
+                <w:gridCol w:w="9017"/>
               </w:tblGrid>
               <w:tr>
                 <w:trPr>
+                  <w:divId w:val="2049989508"/>
                   <w:tblCellSpacing w:w="15" w:type="dxa"/>
                 </w:trPr>
                 <w:tc>
@@ -2456,7 +2724,7 @@
                   </w:tcPr>
                   <w:p>
                     <w:pPr>
-                      <w:pStyle w:val="NoSpacing"/>
+                      <w:pStyle w:val="Bibliography"/>
                       <w:rPr>
                         <w:rFonts w:eastAsiaTheme="minorEastAsia"/>
                         <w:noProof/>
@@ -2477,7 +2745,7 @@
                   </w:tcPr>
                   <w:p>
                     <w:pPr>
-                      <w:pStyle w:val="NoSpacing"/>
+                      <w:pStyle w:val="Bibliography"/>
                       <w:rPr>
                         <w:rFonts w:eastAsiaTheme="minorEastAsia"/>
                         <w:noProof/>
@@ -2508,6 +2776,7 @@
               </w:tr>
               <w:tr>
                 <w:trPr>
+                  <w:divId w:val="2049989508"/>
                   <w:tblCellSpacing w:w="15" w:type="dxa"/>
                 </w:trPr>
                 <w:tc>
@@ -2517,7 +2786,7 @@
                   </w:tcPr>
                   <w:p>
                     <w:pPr>
-                      <w:pStyle w:val="NoSpacing"/>
+                      <w:pStyle w:val="Bibliography"/>
                       <w:rPr>
                         <w:rFonts w:eastAsiaTheme="minorEastAsia"/>
                         <w:noProof/>
@@ -2538,7 +2807,7 @@
                   </w:tcPr>
                   <w:p>
                     <w:pPr>
-                      <w:pStyle w:val="NoSpacing"/>
+                      <w:pStyle w:val="Bibliography"/>
                       <w:rPr>
                         <w:rFonts w:eastAsiaTheme="minorEastAsia"/>
                         <w:noProof/>
@@ -2569,6 +2838,7 @@
               </w:tr>
               <w:tr>
                 <w:trPr>
+                  <w:divId w:val="2049989508"/>
                   <w:tblCellSpacing w:w="15" w:type="dxa"/>
                 </w:trPr>
                 <w:tc>
@@ -2578,7 +2848,7 @@
                   </w:tcPr>
                   <w:p>
                     <w:pPr>
-                      <w:pStyle w:val="NoSpacing"/>
+                      <w:pStyle w:val="Bibliography"/>
                       <w:rPr>
                         <w:rFonts w:eastAsiaTheme="minorEastAsia"/>
                         <w:noProof/>
@@ -2599,7 +2869,7 @@
                   </w:tcPr>
                   <w:p>
                     <w:pPr>
-                      <w:pStyle w:val="NoSpacing"/>
+                      <w:pStyle w:val="Bibliography"/>
                       <w:rPr>
                         <w:rFonts w:eastAsiaTheme="minorEastAsia"/>
                         <w:noProof/>
@@ -2630,6 +2900,7 @@
               </w:tr>
               <w:tr>
                 <w:trPr>
+                  <w:divId w:val="2049989508"/>
                   <w:tblCellSpacing w:w="15" w:type="dxa"/>
                 </w:trPr>
                 <w:tc>
@@ -2639,7 +2910,7 @@
                   </w:tcPr>
                   <w:p>
                     <w:pPr>
-                      <w:pStyle w:val="NoSpacing"/>
+                      <w:pStyle w:val="Bibliography"/>
                       <w:rPr>
                         <w:rFonts w:eastAsiaTheme="minorEastAsia"/>
                         <w:noProof/>
@@ -2660,7 +2931,7 @@
                   </w:tcPr>
                   <w:p>
                     <w:pPr>
-                      <w:pStyle w:val="NoSpacing"/>
+                      <w:pStyle w:val="Bibliography"/>
                       <w:rPr>
                         <w:rFonts w:eastAsiaTheme="minorEastAsia"/>
                         <w:noProof/>
@@ -2691,6 +2962,7 @@
               </w:tr>
               <w:tr>
                 <w:trPr>
+                  <w:divId w:val="2049989508"/>
                   <w:tblCellSpacing w:w="15" w:type="dxa"/>
                 </w:trPr>
                 <w:tc>
@@ -2700,7 +2972,7 @@
                   </w:tcPr>
                   <w:p>
                     <w:pPr>
-                      <w:pStyle w:val="NoSpacing"/>
+                      <w:pStyle w:val="Bibliography"/>
                       <w:rPr>
                         <w:rFonts w:eastAsiaTheme="minorEastAsia"/>
                         <w:noProof/>
@@ -2721,7 +2993,7 @@
                   </w:tcPr>
                   <w:p>
                     <w:pPr>
-                      <w:pStyle w:val="NoSpacing"/>
+                      <w:pStyle w:val="Bibliography"/>
                       <w:rPr>
                         <w:rFonts w:eastAsiaTheme="minorEastAsia"/>
                         <w:noProof/>
@@ -2752,6 +3024,7 @@
               </w:tr>
               <w:tr>
                 <w:trPr>
+                  <w:divId w:val="2049989508"/>
                   <w:tblCellSpacing w:w="15" w:type="dxa"/>
                 </w:trPr>
                 <w:tc>
@@ -2761,7 +3034,7 @@
                   </w:tcPr>
                   <w:p>
                     <w:pPr>
-                      <w:pStyle w:val="NoSpacing"/>
+                      <w:pStyle w:val="Bibliography"/>
                       <w:rPr>
                         <w:rFonts w:eastAsiaTheme="minorEastAsia"/>
                         <w:noProof/>
@@ -2782,7 +3055,7 @@
                   </w:tcPr>
                   <w:p>
                     <w:pPr>
-                      <w:pStyle w:val="NoSpacing"/>
+                      <w:pStyle w:val="Bibliography"/>
                       <w:rPr>
                         <w:rFonts w:eastAsiaTheme="minorEastAsia"/>
                         <w:noProof/>
@@ -2813,6 +3086,7 @@
               </w:tr>
               <w:tr>
                 <w:trPr>
+                  <w:divId w:val="2049989508"/>
                   <w:tblCellSpacing w:w="15" w:type="dxa"/>
                 </w:trPr>
                 <w:tc>
@@ -2822,7 +3096,7 @@
                   </w:tcPr>
                   <w:p>
                     <w:pPr>
-                      <w:pStyle w:val="NoSpacing"/>
+                      <w:pStyle w:val="Bibliography"/>
                       <w:rPr>
                         <w:rFonts w:eastAsiaTheme="minorEastAsia"/>
                         <w:noProof/>
@@ -2843,7 +3117,7 @@
                   </w:tcPr>
                   <w:p>
                     <w:pPr>
-                      <w:pStyle w:val="NoSpacing"/>
+                      <w:pStyle w:val="Bibliography"/>
                       <w:rPr>
                         <w:rFonts w:eastAsiaTheme="minorEastAsia"/>
                         <w:noProof/>
@@ -2860,6 +3134,7 @@
               </w:tr>
               <w:tr>
                 <w:trPr>
+                  <w:divId w:val="2049989508"/>
                   <w:tblCellSpacing w:w="15" w:type="dxa"/>
                 </w:trPr>
                 <w:tc>
@@ -2869,7 +3144,7 @@
                   </w:tcPr>
                   <w:p>
                     <w:pPr>
-                      <w:pStyle w:val="NoSpacing"/>
+                      <w:pStyle w:val="Bibliography"/>
                       <w:rPr>
                         <w:rFonts w:eastAsiaTheme="minorEastAsia"/>
                         <w:noProof/>
@@ -2890,7 +3165,7 @@
                   </w:tcPr>
                   <w:p>
                     <w:pPr>
-                      <w:pStyle w:val="NoSpacing"/>
+                      <w:pStyle w:val="Bibliography"/>
                       <w:rPr>
                         <w:rFonts w:eastAsiaTheme="minorEastAsia"/>
                         <w:noProof/>
@@ -2921,6 +3196,7 @@
               </w:tr>
               <w:tr>
                 <w:trPr>
+                  <w:divId w:val="2049989508"/>
                   <w:tblCellSpacing w:w="15" w:type="dxa"/>
                 </w:trPr>
                 <w:tc>
@@ -2930,7 +3206,7 @@
                   </w:tcPr>
                   <w:p>
                     <w:pPr>
-                      <w:pStyle w:val="NoSpacing"/>
+                      <w:pStyle w:val="Bibliography"/>
                       <w:rPr>
                         <w:rFonts w:eastAsiaTheme="minorEastAsia"/>
                         <w:noProof/>
@@ -2951,7 +3227,7 @@
                   </w:tcPr>
                   <w:p>
                     <w:pPr>
-                      <w:pStyle w:val="NoSpacing"/>
+                      <w:pStyle w:val="Bibliography"/>
                       <w:rPr>
                         <w:rFonts w:eastAsiaTheme="minorEastAsia"/>
                         <w:noProof/>
@@ -2968,6 +3244,7 @@
               </w:tr>
               <w:tr>
                 <w:trPr>
+                  <w:divId w:val="2049989508"/>
                   <w:tblCellSpacing w:w="15" w:type="dxa"/>
                 </w:trPr>
                 <w:tc>
@@ -2977,7 +3254,7 @@
                   </w:tcPr>
                   <w:p>
                     <w:pPr>
-                      <w:pStyle w:val="NoSpacing"/>
+                      <w:pStyle w:val="Bibliography"/>
                       <w:rPr>
                         <w:rFonts w:eastAsiaTheme="minorEastAsia"/>
                         <w:noProof/>
@@ -2998,7 +3275,7 @@
                   </w:tcPr>
                   <w:p>
                     <w:pPr>
-                      <w:pStyle w:val="NoSpacing"/>
+                      <w:pStyle w:val="Bibliography"/>
                       <w:rPr>
                         <w:rFonts w:eastAsiaTheme="minorEastAsia"/>
                         <w:noProof/>
@@ -3016,7 +3293,7 @@
             </w:tbl>
             <w:p>
               <w:pPr>
-                <w:pStyle w:val="NoSpacing"/>
+                <w:divId w:val="2049989508"/>
                 <w:rPr>
                   <w:rFonts w:eastAsia="Times New Roman"/>
                   <w:noProof/>
@@ -3044,12 +3321,12 @@
     <w:p/>
     <w:p/>
     <w:sectPr>
-      <w:headerReference w:type="even" r:id="rId12"/>
-      <w:headerReference w:type="default" r:id="rId13"/>
-      <w:footerReference w:type="even" r:id="rId14"/>
-      <w:footerReference w:type="default" r:id="rId15"/>
-      <w:headerReference w:type="first" r:id="rId16"/>
-      <w:footerReference w:type="first" r:id="rId17"/>
+      <w:headerReference w:type="even" r:id="rId14"/>
+      <w:headerReference w:type="default" r:id="rId15"/>
+      <w:footerReference w:type="even" r:id="rId16"/>
+      <w:footerReference w:type="default" r:id="rId17"/>
+      <w:headerReference w:type="first" r:id="rId18"/>
+      <w:footerReference w:type="first" r:id="rId19"/>
       <w:pgSz w:w="12240" w:h="15840"/>
       <w:pgMar w:top="1440" w:right="1440" w:bottom="1440" w:left="1440" w:header="720" w:footer="720" w:gutter="0"/>
       <w:cols w:space="720"/>
@@ -3191,35 +3468,19 @@
         <w:footnoteRef/>
       </w:r>
       <w:r>
-        <w:t xml:space="preserve"> We discovered that there was a bottom loss plotting error in Dr. Ballard’s paper.  A phone call with </w:t>
-      </w:r>
-      <w:r>
-        <w:t>Dr. Ballard</w:t>
-      </w:r>
-      <w:r>
-        <w:t xml:space="preserve"> confirmed that </w:t>
-      </w:r>
-      <w:r>
-        <w:fldChar w:fldCharType="begin"/>
-      </w:r>
-      <w:r>
-        <w:instrText xml:space="preserve"> REF _Ref324172526 </w:instrText>
-      </w:r>
-      <w:r>
-        <w:fldChar w:fldCharType="separate"/>
-      </w:r>
-      <w:r>
-        <w:t xml:space="preserve">Figure </w:t>
-      </w:r>
-      <w:r>
-        <w:rPr>
-          <w:noProof/>
-        </w:rPr>
-        <w:t>3</w:t>
-      </w:r>
-      <w:r>
-        <w:fldChar w:fldCharType="end"/>
-      </w:r>
+        <w:t xml:space="preserve"> We discovered that there was a bottom loss plotting error in Dr. Ballard’s paper.  A phone call with Dr. Ballard confirmed that </w:t>
+      </w:r>
+      <w:fldSimple w:instr=" REF _Ref324172526 ">
+        <w:r>
+          <w:t xml:space="preserve">Figure </w:t>
+        </w:r>
+        <w:r>
+          <w:rPr>
+            <w:noProof/>
+          </w:rPr>
+          <w:t>3</w:t>
+        </w:r>
+      </w:fldSimple>
       <w:r>
         <w:t xml:space="preserve"> (above) is </w:t>
       </w:r>
@@ -5274,7 +5535,7 @@
 </file>
 
 <file path=customXml/itemProps1.xml><?xml version="1.0" encoding="utf-8"?>
-<ds:datastoreItem xmlns:ds="http://schemas.openxmlformats.org/officeDocument/2006/customXml" ds:itemID="{5448F9C0-C9B0-4DD8-BC4F-71AB2E6BF281}">
+<ds:datastoreItem xmlns:ds="http://schemas.openxmlformats.org/officeDocument/2006/customXml" ds:itemID="{562C4F0E-674E-4FC9-AC5E-79407C4960BD}">
   <ds:schemaRefs>
     <ds:schemaRef ds:uri="http://schemas.openxmlformats.org/officeDocument/2006/bibliography"/>
   </ds:schemaRefs>

</xml_diff>